<commit_message>
touched up TDD and removed milestone folders.
</commit_message>
<xml_diff>
--- a/TDD/TDDpoker.docx
+++ b/TDD/TDDpoker.docx
@@ -1,6 +1,6 @@
 
 <file path=word/document.xml><?xml version="1.0" encoding="utf-8"?>
-<w:document xmlns:wpc="http://schemas.microsoft.com/office/word/2010/wordprocessingCanvas" xmlns:mc="http://schemas.openxmlformats.org/markup-compatibility/2006" xmlns:o="urn:schemas-microsoft-com:office:office" xmlns:r="http://schemas.openxmlformats.org/officeDocument/2006/relationships" xmlns:m="http://schemas.openxmlformats.org/officeDocument/2006/math" xmlns:v="urn:schemas-microsoft-com:vml" xmlns:wp14="http://schemas.microsoft.com/office/word/2010/wordprocessingDrawing" xmlns:wp="http://schemas.openxmlformats.org/drawingml/2006/wordprocessingDrawing" xmlns:w10="urn:schemas-microsoft-com:office:word" xmlns:w="http://schemas.openxmlformats.org/wordprocessingml/2006/main" xmlns:w14="http://schemas.microsoft.com/office/word/2010/wordml" xmlns:wpg="http://schemas.microsoft.com/office/word/2010/wordprocessingGroup" xmlns:wpi="http://schemas.microsoft.com/office/word/2010/wordprocessingInk" xmlns:wne="http://schemas.microsoft.com/office/word/2006/wordml" xmlns:wps="http://schemas.microsoft.com/office/word/2010/wordprocessingShape" mc:Ignorable="w14 wp14">
+<w:document xmlns:wpc="http://schemas.microsoft.com/office/word/2010/wordprocessingCanvas" xmlns:mc="http://schemas.openxmlformats.org/markup-compatibility/2006" xmlns:o="urn:schemas-microsoft-com:office:office" xmlns:r="http://schemas.openxmlformats.org/officeDocument/2006/relationships" xmlns:m="http://schemas.openxmlformats.org/officeDocument/2006/math" xmlns:v="urn:schemas-microsoft-com:vml" xmlns:wp14="http://schemas.microsoft.com/office/word/2010/wordprocessingDrawing" xmlns:wp="http://schemas.openxmlformats.org/drawingml/2006/wordprocessingDrawing" xmlns:w10="urn:schemas-microsoft-com:office:word" xmlns:w="http://schemas.openxmlformats.org/wordprocessingml/2006/main" xmlns:w14="http://schemas.microsoft.com/office/word/2010/wordml" xmlns:w15="http://schemas.microsoft.com/office/word/2012/wordml" xmlns:wpg="http://schemas.microsoft.com/office/word/2010/wordprocessingGroup" xmlns:wpi="http://schemas.microsoft.com/office/word/2010/wordprocessingInk" xmlns:wne="http://schemas.microsoft.com/office/word/2006/wordml" xmlns:wps="http://schemas.microsoft.com/office/word/2010/wordprocessingShape" mc:Ignorable="w14 w15 wp14">
   <w:body>
     <w:tbl>
       <w:tblPr>
@@ -363,7 +363,7 @@
         </w:rPr>
         <w:fldChar w:fldCharType="separate"/>
       </w:r>
-      <w:hyperlink r:id="rId8" w:history="1">
+      <w:hyperlink w:anchor="_Toc400605648" w:history="1">
         <w:r>
           <w:rPr>
             <w:rStyle w:val="Hyperlink"/>
@@ -386,7 +386,7 @@
         </w:tabs>
         <w:jc w:val="center"/>
       </w:pPr>
-      <w:hyperlink r:id="rId9" w:history="1">
+      <w:hyperlink w:anchor="_Toc400605649" w:history="1">
         <w:r>
           <w:rPr>
             <w:rStyle w:val="Hyperlink"/>
@@ -409,7 +409,7 @@
         </w:tabs>
         <w:jc w:val="center"/>
       </w:pPr>
-      <w:hyperlink r:id="rId10" w:history="1">
+      <w:hyperlink w:anchor="_Toc400605650" w:history="1">
         <w:r>
           <w:rPr>
             <w:rStyle w:val="Hyperlink"/>
@@ -432,7 +432,7 @@
         </w:tabs>
         <w:jc w:val="center"/>
       </w:pPr>
-      <w:hyperlink r:id="rId11" w:history="1">
+      <w:hyperlink w:anchor="_Toc400605651" w:history="1">
         <w:r>
           <w:rPr>
             <w:rStyle w:val="Hyperlink"/>
@@ -456,7 +456,7 @@
         </w:tabs>
         <w:jc w:val="center"/>
       </w:pPr>
-      <w:hyperlink r:id="rId12" w:history="1">
+      <w:hyperlink w:anchor="_Toc400605652" w:history="1">
         <w:r>
           <w:rPr>
             <w:rStyle w:val="Hyperlink"/>
@@ -479,7 +479,7 @@
         </w:tabs>
         <w:jc w:val="center"/>
       </w:pPr>
-      <w:hyperlink r:id="rId13" w:history="1">
+      <w:hyperlink w:anchor="_Toc400605653" w:history="1">
         <w:r>
           <w:rPr>
             <w:rStyle w:val="Hyperlink"/>
@@ -582,7 +582,7 @@
           </mc:Choice>
           <mc:Fallback>
             <w:pict>
-              <v:shapetype id="_x0000_t32" coordsize="21600,21600" o:spt="32" o:oned="t" path="m,l21600,21600e" filled="f">
+              <v:shapetype w14:anchorId="222B1567" id="_x0000_t32" coordsize="21600,21600" o:spt="32" o:oned="t" path="m,l21600,21600e" filled="f">
                 <v:path arrowok="t" fillok="f" o:connecttype="none"/>
                 <o:lock v:ext="edit" shapetype="t"/>
               </v:shapetype>
@@ -842,6 +842,83 @@
         <w:t>The deadline for this project is Friday, October 10, 2014. To keep on schedule a list of milestones needs to be followed.</w:t>
       </w:r>
     </w:p>
+    <w:p>
+      <w:pPr>
+        <w:ind w:firstLine="720"/>
+      </w:pPr>
+      <w:r>
+        <w:t>Milestone 0.2</w:t>
+      </w:r>
+    </w:p>
+    <w:p>
+      <w:pPr>
+        <w:ind w:firstLine="720"/>
+      </w:pPr>
+      <w:r>
+        <w:tab/>
+        <w:t>Implement a table with a menu that includes different constructors and destructors based on chosen game.</w:t>
+      </w:r>
+    </w:p>
+    <w:p>
+      <w:pPr>
+        <w:ind w:firstLine="720"/>
+      </w:pPr>
+      <w:r>
+        <w:t>Milestone 0.3</w:t>
+      </w:r>
+    </w:p>
+    <w:p>
+      <w:pPr>
+        <w:ind w:firstLine="720"/>
+      </w:pPr>
+      <w:r>
+        <w:tab/>
+        <w:t>Players and dealers created through appropriate tables.</w:t>
+      </w:r>
+    </w:p>
+    <w:p>
+      <w:pPr>
+        <w:ind w:firstLine="720"/>
+      </w:pPr>
+      <w:r>
+        <w:t>Milestone 0.4</w:t>
+      </w:r>
+    </w:p>
+    <w:p>
+      <w:pPr>
+        <w:ind w:firstLine="720"/>
+      </w:pPr>
+      <w:r>
+        <w:tab/>
+        <w:t xml:space="preserve">Dealer’s </w:t>
+      </w:r>
+      <w:r>
+        <w:t>deal(</w:t>
+      </w:r>
+      <w:r>
+        <w:t>) function gives cards to player.</w:t>
+      </w:r>
+      <w:r>
+        <w:t xml:space="preserve"> Players display cards to table.</w:t>
+      </w:r>
+    </w:p>
+    <w:p>
+      <w:pPr>
+        <w:ind w:firstLine="720"/>
+      </w:pPr>
+      <w:r>
+        <w:t>Milestone 0.5</w:t>
+      </w:r>
+    </w:p>
+    <w:p>
+      <w:pPr>
+        <w:ind w:firstLine="720"/>
+      </w:pPr>
+      <w:r>
+        <w:tab/>
+        <w:t>Players builds a set of CUEs and are evaluated to choose the best one. Each hand is given a text description and displayed to table.</w:t>
+      </w:r>
+    </w:p>
     <w:p/>
     <w:p>
       <w:r>
@@ -858,30 +935,39 @@
     <w:p/>
     <w:p/>
     <w:p/>
-    <w:p/>
-    <w:p/>
-    <w:p/>
-    <w:p/>
-    <w:p/>
-    <w:p/>
-    <w:p/>
-    <w:p/>
-    <w:p/>
-    <w:p/>
     <w:p>
       <w:pPr>
         <w:pStyle w:val="Heading1"/>
-      </w:pPr>
-      <w:r>
-        <w:rPr>
+        <w:rPr>
+          <w:rFonts w:ascii="Times New Roman" w:eastAsia="SimSun" w:hAnsi="Times New Roman" w:cs="Mangal"/>
+          <w:b w:val="0"/>
+          <w:bCs w:val="0"/>
+          <w:color w:val="auto"/>
+          <w:sz w:val="24"/>
+          <w:szCs w:val="24"/>
+          <w:lang w:bidi="hi-IN"/>
+        </w:rPr>
+      </w:pPr>
+    </w:p>
+    <w:p>
+      <w:pPr>
+        <w:pStyle w:val="Heading1"/>
+        <w:rPr>
+          <w:rFonts w:ascii="Times New Roman" w:hAnsi="Times New Roman" w:cs="Times New Roman"/>
+          <w:color w:val="auto"/>
+        </w:rPr>
+      </w:pPr>
+      <w:r>
+        <w:rPr>
+          <w:rFonts w:ascii="Times New Roman" w:hAnsi="Times New Roman" w:cs="Times New Roman"/>
           <w:noProof/>
+          <w:color w:val="auto"/>
           <w:lang w:eastAsia="en-US"/>
         </w:rPr>
-        <w:lastRenderedPageBreak/>
         <mc:AlternateContent>
           <mc:Choice Requires="wps">
             <w:drawing>
-              <wp:anchor distT="0" distB="0" distL="114300" distR="114300" simplePos="0" relativeHeight="251661312" behindDoc="0" locked="0" layoutInCell="1" allowOverlap="1" wp14:anchorId="5A9C0D15" wp14:editId="2FAEB433">
+              <wp:anchor distT="0" distB="0" distL="114300" distR="114300" simplePos="0" relativeHeight="251658752" behindDoc="0" locked="0" layoutInCell="1" allowOverlap="1" wp14:anchorId="4B833A6F" wp14:editId="0465A2EC">
                 <wp:simplePos x="0" y="0"/>
                 <wp:positionH relativeFrom="margin">
                   <wp:align>center</wp:align>
@@ -924,7 +1010,7 @@
           </mc:Choice>
           <mc:Fallback>
             <w:pict>
-              <v:shape id="Straight Connector 3" o:spid="_x0000_s1026" type="#_x0000_t32" style="position:absolute;margin-left:0;margin-top:49.05pt;width:468.65pt;height:0;z-index:251661312;visibility:visible;mso-wrap-style:square;mso-wrap-distance-left:9pt;mso-wrap-distance-top:0;mso-wrap-distance-right:9pt;mso-wrap-distance-bottom:0;mso-position-horizontal:center;mso-position-horizontal-relative:margin;mso-position-vertical:absolute;mso-position-vertical-relative:text" o:gfxdata="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" strokeweight=".25906mm">
+              <v:shape w14:anchorId="0E67B994" id="Straight Connector 3" o:spid="_x0000_s1026" type="#_x0000_t32" style="position:absolute;margin-left:0;margin-top:49.05pt;width:468.65pt;height:0;z-index:251658752;visibility:visible;mso-wrap-style:square;mso-wrap-distance-left:9pt;mso-wrap-distance-top:0;mso-wrap-distance-right:9pt;mso-wrap-distance-bottom:0;mso-position-horizontal:center;mso-position-horizontal-relative:margin;mso-position-vertical:absolute;mso-position-vertical-relative:text" o:gfxdata="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" strokeweight=".25906mm">
                 <v:stroke joinstyle="miter"/>
                 <w10:wrap anchorx="margin"/>
               </v:shape>
@@ -932,21 +1018,13 @@
           </mc:Fallback>
         </mc:AlternateContent>
       </w:r>
-    </w:p>
-    <w:p>
-      <w:pPr>
-        <w:rPr>
-          <w:b/>
+      <w:r>
+        <w:rPr>
+          <w:rFonts w:ascii="Times New Roman" w:hAnsi="Times New Roman" w:cs="Times New Roman"/>
+          <w:color w:val="auto"/>
           <w:sz w:val="48"/>
           <w:szCs w:val="48"/>
         </w:rPr>
-      </w:pPr>
-      <w:r>
-        <w:rPr>
-          <w:b/>
-          <w:sz w:val="48"/>
-          <w:szCs w:val="48"/>
-        </w:rPr>
         <w:t>Main Game Loop</w:t>
       </w:r>
     </w:p>
@@ -979,18 +1057,9 @@
     <w:p>
       <w:r>
         <w:tab/>
-        <w:t xml:space="preserve">When a game type is chosen and a number of players have been inputted the create table function is called and a table is created that handles player creation and dealer creation along with calling the evaluator and displaying a winner. Then each player and the dealer </w:t>
-      </w:r>
-      <w:proofErr w:type="gramStart"/>
-      <w:r>
-        <w:t>is</w:t>
-      </w:r>
-      <w:proofErr w:type="gramEnd"/>
-      <w:r>
-        <w:t xml:space="preserve"> destructed and the table is then deleted as well.</w:t>
-      </w:r>
-    </w:p>
-    <w:p/>
+        <w:t>When a game type is chosen and a number of players have been inputted the create table function is called and a table is created that handles player creation and dealer creation along with calling the evaluator and displaying a winner. Then each player and the dealer is destructed and the table is then deleted as well.</w:t>
+      </w:r>
+    </w:p>
     <w:p/>
     <w:p/>
     <w:p/>
@@ -1054,7 +1123,7 @@
         <mc:AlternateContent>
           <mc:Choice Requires="wps">
             <w:drawing>
-              <wp:anchor distT="0" distB="0" distL="114300" distR="114300" simplePos="0" relativeHeight="251663360" behindDoc="0" locked="0" layoutInCell="1" allowOverlap="1" wp14:anchorId="47F96896" wp14:editId="462E16B6">
+              <wp:anchor distT="0" distB="0" distL="114300" distR="114300" simplePos="0" relativeHeight="251659776" behindDoc="0" locked="0" layoutInCell="1" allowOverlap="1" wp14:anchorId="51470926" wp14:editId="2D36C9D4">
                 <wp:simplePos x="0" y="0"/>
                 <wp:positionH relativeFrom="margin">
                   <wp:align>center</wp:align>
@@ -1097,7 +1166,7 @@
           </mc:Choice>
           <mc:Fallback>
             <w:pict>
-              <v:shape id="Straight Connector 3" o:spid="_x0000_s1026" type="#_x0000_t32" style="position:absolute;margin-left:0;margin-top:49.05pt;width:468.65pt;height:0;z-index:251663360;visibility:visible;mso-wrap-style:square;mso-wrap-distance-left:9pt;mso-wrap-distance-top:0;mso-wrap-distance-right:9pt;mso-wrap-distance-bottom:0;mso-position-horizontal:center;mso-position-horizontal-relative:margin;mso-position-vertical:absolute;mso-position-vertical-relative:text" o:gfxdata="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" strokeweight=".25906mm">
+              <v:shape w14:anchorId="5A49C6C6" id="Straight Connector 3" o:spid="_x0000_s1026" type="#_x0000_t32" style="position:absolute;margin-left:0;margin-top:49.05pt;width:468.65pt;height:0;z-index:251659776;visibility:visible;mso-wrap-style:square;mso-wrap-distance-left:9pt;mso-wrap-distance-top:0;mso-wrap-distance-right:9pt;mso-wrap-distance-bottom:0;mso-position-horizontal:center;mso-position-horizontal-relative:margin;mso-position-vertical:absolute;mso-position-vertical-relative:text" o:gfxdata="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" strokeweight=".25906mm">
                 <v:stroke joinstyle="miter"/>
                 <w10:wrap anchorx="margin"/>
               </v:shape>
@@ -1195,7 +1264,7 @@
         <w:rPr>
           <w:rFonts w:cs="Times New Roman"/>
           <w:noProof/>
-          <w:lang w:eastAsia="en-US"/>
+          <w:lang w:eastAsia="en-US" w:bidi="ar-SA"/>
         </w:rPr>
         <mc:AlternateContent>
           <mc:Choice Requires="wps">
@@ -1243,7 +1312,7 @@
           </mc:Choice>
           <mc:Fallback>
             <w:pict>
-              <v:shape id="Straight Connector 3" o:spid="_x0000_s1026" type="#_x0000_t32" style="position:absolute;margin-left:0;margin-top:49.05pt;width:468.65pt;height:0;z-index:251665408;visibility:visible;mso-wrap-style:square;mso-wrap-distance-left:9pt;mso-wrap-distance-top:0;mso-wrap-distance-right:9pt;mso-wrap-distance-bottom:0;mso-position-horizontal:center;mso-position-horizontal-relative:margin;mso-position-vertical:absolute;mso-position-vertical-relative:text" o:gfxdata="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" strokeweight=".25906mm">
+              <v:shape w14:anchorId="4E9505DF" id="Straight Connector 3" o:spid="_x0000_s1026" type="#_x0000_t32" style="position:absolute;margin-left:0;margin-top:49.05pt;width:468.65pt;height:0;z-index:251665408;visibility:visible;mso-wrap-style:square;mso-wrap-distance-left:9pt;mso-wrap-distance-top:0;mso-wrap-distance-right:9pt;mso-wrap-distance-bottom:0;mso-position-horizontal:center;mso-position-horizontal-relative:margin;mso-position-vertical:absolute;mso-position-vertical-relative:text" o:gfxdata="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" strokeweight=".25906mm">
                 <v:stroke joinstyle="miter"/>
                 <w10:wrap anchorx="margin"/>
               </v:shape>
@@ -1314,20 +1383,8 @@
           <w:sz w:val="24"/>
           <w:szCs w:val="24"/>
         </w:rPr>
-        <w:t xml:space="preserve">Texas Hold </w:t>
-      </w:r>
-      <w:proofErr w:type="spellStart"/>
-      <w:r>
-        <w:rPr>
-          <w:rFonts w:ascii="Times New Roman" w:hAnsi="Times New Roman"/>
-          <w:b/>
-          <w:bCs/>
-          <w:sz w:val="24"/>
-          <w:szCs w:val="24"/>
-        </w:rPr>
-        <w:t>em</w:t>
-      </w:r>
-      <w:proofErr w:type="spellEnd"/>
+        <w:t>Texas Hold em</w:t>
+      </w:r>
     </w:p>
     <w:p>
       <w:pPr>
@@ -1711,6 +1768,8 @@
           <w:color w:val="auto"/>
         </w:rPr>
       </w:pPr>
+      <w:bookmarkStart w:id="1" w:name="_GoBack"/>
+      <w:bookmarkEnd w:id="1"/>
       <w:r>
         <w:rPr>
           <w:rFonts w:ascii="Times New Roman" w:hAnsi="Times New Roman" w:cs="Times New Roman"/>
@@ -1721,7 +1780,7 @@
         <mc:AlternateContent>
           <mc:Choice Requires="wps">
             <w:drawing>
-              <wp:anchor distT="0" distB="0" distL="114300" distR="114300" simplePos="0" relativeHeight="251667456" behindDoc="0" locked="0" layoutInCell="1" allowOverlap="1" wp14:anchorId="70175EBF" wp14:editId="4B9AB268">
+              <wp:anchor distT="0" distB="0" distL="114300" distR="114300" simplePos="0" relativeHeight="251660800" behindDoc="0" locked="0" layoutInCell="1" allowOverlap="1" wp14:anchorId="7611A49D" wp14:editId="1DE515D8">
                 <wp:simplePos x="0" y="0"/>
                 <wp:positionH relativeFrom="margin">
                   <wp:align>center</wp:align>
@@ -1764,7 +1823,7 @@
           </mc:Choice>
           <mc:Fallback>
             <w:pict>
-              <v:shape id="Straight Connector 3" o:spid="_x0000_s1026" type="#_x0000_t32" style="position:absolute;margin-left:0;margin-top:49.05pt;width:468.65pt;height:0;z-index:251667456;visibility:visible;mso-wrap-style:square;mso-wrap-distance-left:9pt;mso-wrap-distance-top:0;mso-wrap-distance-right:9pt;mso-wrap-distance-bottom:0;mso-position-horizontal:center;mso-position-horizontal-relative:margin;mso-position-vertical:absolute;mso-position-vertical-relative:text" o:gfxdata="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" strokeweight=".25906mm">
+              <v:shape w14:anchorId="3B8FFD3B" id="Straight Connector 3" o:spid="_x0000_s1026" type="#_x0000_t32" style="position:absolute;margin-left:0;margin-top:49.05pt;width:468.65pt;height:0;z-index:251660800;visibility:visible;mso-wrap-style:square;mso-wrap-distance-left:9pt;mso-wrap-distance-top:0;mso-wrap-distance-right:9pt;mso-wrap-distance-bottom:0;mso-position-horizontal:center;mso-position-horizontal-relative:margin;mso-position-vertical:absolute;mso-position-vertical-relative:text" o:gfxdata="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" strokeweight=".25906mm">
                 <v:stroke joinstyle="miter"/>
                 <w10:wrap anchorx="margin"/>
               </v:shape>
@@ -1850,8 +1909,6 @@
           <w:szCs w:val="48"/>
         </w:rPr>
       </w:pPr>
-      <w:bookmarkStart w:id="1" w:name="_GoBack"/>
-      <w:bookmarkEnd w:id="1"/>
     </w:p>
     <w:p>
       <w:pPr>
@@ -1992,7 +2049,7 @@
           </mc:Choice>
           <mc:Fallback>
             <w:pict>
-              <v:shape id="Straight Connector 3" o:spid="_x0000_s1026" type="#_x0000_t32" style="position:absolute;margin-left:0;margin-top:49.05pt;width:468.65pt;height:0;z-index:251669504;visibility:visible;mso-wrap-style:square;mso-wrap-distance-left:9pt;mso-wrap-distance-top:0;mso-wrap-distance-right:9pt;mso-wrap-distance-bottom:0;mso-position-horizontal:center;mso-position-horizontal-relative:margin;mso-position-vertical:absolute;mso-position-vertical-relative:text" o:gfxdata="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" strokeweight=".25906mm">
+              <v:shape w14:anchorId="2806E1FC" id="Straight Connector 3" o:spid="_x0000_s1026" type="#_x0000_t32" style="position:absolute;margin-left:0;margin-top:49.05pt;width:468.65pt;height:0;z-index:251669504;visibility:visible;mso-wrap-style:square;mso-wrap-distance-left:9pt;mso-wrap-distance-top:0;mso-wrap-distance-right:9pt;mso-wrap-distance-bottom:0;mso-position-horizontal:center;mso-position-horizontal-relative:margin;mso-position-vertical:absolute;mso-position-vertical-relative:text" o:gfxdata="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" strokeweight=".25906mm">
                 <v:stroke joinstyle="miter"/>
                 <w10:wrap anchorx="margin"/>
               </v:shape>
@@ -2040,7 +2097,7 @@
 </file>
 
 <file path=word/endnotes.xml><?xml version="1.0" encoding="utf-8"?>
-<w:endnotes xmlns:wpc="http://schemas.microsoft.com/office/word/2010/wordprocessingCanvas" xmlns:mc="http://schemas.openxmlformats.org/markup-compatibility/2006" xmlns:o="urn:schemas-microsoft-com:office:office" xmlns:r="http://schemas.openxmlformats.org/officeDocument/2006/relationships" xmlns:m="http://schemas.openxmlformats.org/officeDocument/2006/math" xmlns:v="urn:schemas-microsoft-com:vml" xmlns:wp14="http://schemas.microsoft.com/office/word/2010/wordprocessingDrawing" xmlns:wp="http://schemas.openxmlformats.org/drawingml/2006/wordprocessingDrawing" xmlns:w10="urn:schemas-microsoft-com:office:word" xmlns:w="http://schemas.openxmlformats.org/wordprocessingml/2006/main" xmlns:w14="http://schemas.microsoft.com/office/word/2010/wordml" xmlns:wpg="http://schemas.microsoft.com/office/word/2010/wordprocessingGroup" xmlns:wpi="http://schemas.microsoft.com/office/word/2010/wordprocessingInk" xmlns:wne="http://schemas.microsoft.com/office/word/2006/wordml" xmlns:wps="http://schemas.microsoft.com/office/word/2010/wordprocessingShape" mc:Ignorable="w14 wp14">
+<w:endnotes xmlns:wpc="http://schemas.microsoft.com/office/word/2010/wordprocessingCanvas" xmlns:mc="http://schemas.openxmlformats.org/markup-compatibility/2006" xmlns:o="urn:schemas-microsoft-com:office:office" xmlns:r="http://schemas.openxmlformats.org/officeDocument/2006/relationships" xmlns:m="http://schemas.openxmlformats.org/officeDocument/2006/math" xmlns:v="urn:schemas-microsoft-com:vml" xmlns:wp14="http://schemas.microsoft.com/office/word/2010/wordprocessingDrawing" xmlns:wp="http://schemas.openxmlformats.org/drawingml/2006/wordprocessingDrawing" xmlns:w10="urn:schemas-microsoft-com:office:word" xmlns:w="http://schemas.openxmlformats.org/wordprocessingml/2006/main" xmlns:w14="http://schemas.microsoft.com/office/word/2010/wordml" xmlns:w15="http://schemas.microsoft.com/office/word/2012/wordml" xmlns:wpg="http://schemas.microsoft.com/office/word/2010/wordprocessingGroup" xmlns:wpi="http://schemas.microsoft.com/office/word/2010/wordprocessingInk" xmlns:wne="http://schemas.microsoft.com/office/word/2006/wordml" xmlns:wps="http://schemas.microsoft.com/office/word/2010/wordprocessingShape" mc:Ignorable="w14 w15 wp14">
   <w:endnote w:type="separator" w:id="-1">
     <w:p>
       <w:r>
@@ -2059,7 +2116,7 @@
 </file>
 
 <file path=word/footnotes.xml><?xml version="1.0" encoding="utf-8"?>
-<w:footnotes xmlns:wpc="http://schemas.microsoft.com/office/word/2010/wordprocessingCanvas" xmlns:mc="http://schemas.openxmlformats.org/markup-compatibility/2006" xmlns:o="urn:schemas-microsoft-com:office:office" xmlns:r="http://schemas.openxmlformats.org/officeDocument/2006/relationships" xmlns:m="http://schemas.openxmlformats.org/officeDocument/2006/math" xmlns:v="urn:schemas-microsoft-com:vml" xmlns:wp14="http://schemas.microsoft.com/office/word/2010/wordprocessingDrawing" xmlns:wp="http://schemas.openxmlformats.org/drawingml/2006/wordprocessingDrawing" xmlns:w10="urn:schemas-microsoft-com:office:word" xmlns:w="http://schemas.openxmlformats.org/wordprocessingml/2006/main" xmlns:w14="http://schemas.microsoft.com/office/word/2010/wordml" xmlns:wpg="http://schemas.microsoft.com/office/word/2010/wordprocessingGroup" xmlns:wpi="http://schemas.microsoft.com/office/word/2010/wordprocessingInk" xmlns:wne="http://schemas.microsoft.com/office/word/2006/wordml" xmlns:wps="http://schemas.microsoft.com/office/word/2010/wordprocessingShape" mc:Ignorable="w14 wp14">
+<w:footnotes xmlns:wpc="http://schemas.microsoft.com/office/word/2010/wordprocessingCanvas" xmlns:mc="http://schemas.openxmlformats.org/markup-compatibility/2006" xmlns:o="urn:schemas-microsoft-com:office:office" xmlns:r="http://schemas.openxmlformats.org/officeDocument/2006/relationships" xmlns:m="http://schemas.openxmlformats.org/officeDocument/2006/math" xmlns:v="urn:schemas-microsoft-com:vml" xmlns:wp14="http://schemas.microsoft.com/office/word/2010/wordprocessingDrawing" xmlns:wp="http://schemas.openxmlformats.org/drawingml/2006/wordprocessingDrawing" xmlns:w10="urn:schemas-microsoft-com:office:word" xmlns:w="http://schemas.openxmlformats.org/wordprocessingml/2006/main" xmlns:w14="http://schemas.microsoft.com/office/word/2010/wordml" xmlns:w15="http://schemas.microsoft.com/office/word/2012/wordml" xmlns:wpg="http://schemas.microsoft.com/office/word/2010/wordprocessingGroup" xmlns:wpi="http://schemas.microsoft.com/office/word/2010/wordprocessingInk" xmlns:wne="http://schemas.microsoft.com/office/word/2006/wordml" xmlns:wps="http://schemas.microsoft.com/office/word/2010/wordprocessingShape" mc:Ignorable="w14 w15 wp14">
   <w:footnote w:type="separator" w:id="-1">
     <w:p>
       <w:r>
@@ -2078,7 +2135,7 @@
 </file>
 
 <file path=word/numbering.xml><?xml version="1.0" encoding="utf-8"?>
-<w:numbering xmlns:wpc="http://schemas.microsoft.com/office/word/2010/wordprocessingCanvas" xmlns:mc="http://schemas.openxmlformats.org/markup-compatibility/2006" xmlns:o="urn:schemas-microsoft-com:office:office" xmlns:r="http://schemas.openxmlformats.org/officeDocument/2006/relationships" xmlns:m="http://schemas.openxmlformats.org/officeDocument/2006/math" xmlns:v="urn:schemas-microsoft-com:vml" xmlns:wp14="http://schemas.microsoft.com/office/word/2010/wordprocessingDrawing" xmlns:wp="http://schemas.openxmlformats.org/drawingml/2006/wordprocessingDrawing" xmlns:w10="urn:schemas-microsoft-com:office:word" xmlns:w="http://schemas.openxmlformats.org/wordprocessingml/2006/main" xmlns:w14="http://schemas.microsoft.com/office/word/2010/wordml" xmlns:wpg="http://schemas.microsoft.com/office/word/2010/wordprocessingGroup" xmlns:wpi="http://schemas.microsoft.com/office/word/2010/wordprocessingInk" xmlns:wne="http://schemas.microsoft.com/office/word/2006/wordml" xmlns:wps="http://schemas.microsoft.com/office/word/2010/wordprocessingShape" mc:Ignorable="w14 wp14">
+<w:numbering xmlns:wpc="http://schemas.microsoft.com/office/word/2010/wordprocessingCanvas" xmlns:mc="http://schemas.openxmlformats.org/markup-compatibility/2006" xmlns:o="urn:schemas-microsoft-com:office:office" xmlns:r="http://schemas.openxmlformats.org/officeDocument/2006/relationships" xmlns:m="http://schemas.openxmlformats.org/officeDocument/2006/math" xmlns:v="urn:schemas-microsoft-com:vml" xmlns:wp14="http://schemas.microsoft.com/office/word/2010/wordprocessingDrawing" xmlns:wp="http://schemas.openxmlformats.org/drawingml/2006/wordprocessingDrawing" xmlns:w10="urn:schemas-microsoft-com:office:word" xmlns:w="http://schemas.openxmlformats.org/wordprocessingml/2006/main" xmlns:w14="http://schemas.microsoft.com/office/word/2010/wordml" xmlns:w15="http://schemas.microsoft.com/office/word/2012/wordml" xmlns:wpg="http://schemas.microsoft.com/office/word/2010/wordprocessingGroup" xmlns:wpi="http://schemas.microsoft.com/office/word/2010/wordprocessingInk" xmlns:wne="http://schemas.microsoft.com/office/word/2006/wordml" xmlns:wps="http://schemas.microsoft.com/office/word/2010/wordprocessingShape" mc:Ignorable="w14 w15 wp14">
   <w:abstractNum w:abstractNumId="0">
     <w:nsid w:val="52777438"/>
     <w:multiLevelType w:val="multilevel"/>
@@ -2408,7 +2465,7 @@
 </file>
 
 <file path=word/styles.xml><?xml version="1.0" encoding="utf-8"?>
-<w:styles xmlns:mc="http://schemas.openxmlformats.org/markup-compatibility/2006" xmlns:r="http://schemas.openxmlformats.org/officeDocument/2006/relationships" xmlns:w="http://schemas.openxmlformats.org/wordprocessingml/2006/main" xmlns:w14="http://schemas.microsoft.com/office/word/2010/wordml" mc:Ignorable="w14">
+<w:styles xmlns:mc="http://schemas.openxmlformats.org/markup-compatibility/2006" xmlns:r="http://schemas.openxmlformats.org/officeDocument/2006/relationships" xmlns:w="http://schemas.openxmlformats.org/wordprocessingml/2006/main" xmlns:w14="http://schemas.microsoft.com/office/word/2010/wordml" xmlns:w15="http://schemas.microsoft.com/office/word/2012/wordml" mc:Ignorable="w14 w15">
   <w:docDefaults>
     <w:rPrDefault>
       <w:rPr>
@@ -2424,545 +2481,378 @@
       </w:pPr>
     </w:pPrDefault>
   </w:docDefaults>
-  <w:latentStyles w:defLockedState="0" w:defUIPriority="99" w:defSemiHidden="1" w:defUnhideWhenUsed="1" w:defQFormat="0" w:count="267">
-    <w:lsdException w:name="Normal" w:semiHidden="0" w:uiPriority="0" w:unhideWhenUsed="0" w:qFormat="1"/>
-    <w:lsdException w:name="heading 1" w:semiHidden="0" w:uiPriority="0" w:unhideWhenUsed="0" w:qFormat="1"/>
-    <w:lsdException w:name="heading 2" w:uiPriority="9" w:qFormat="1"/>
-    <w:lsdException w:name="heading 3" w:uiPriority="9" w:qFormat="1"/>
-    <w:lsdException w:name="heading 4" w:uiPriority="9" w:qFormat="1"/>
-    <w:lsdException w:name="heading 5" w:uiPriority="9" w:qFormat="1"/>
-    <w:lsdException w:name="heading 6" w:uiPriority="9" w:qFormat="1"/>
-    <w:lsdException w:name="heading 7" w:uiPriority="9" w:qFormat="1"/>
-    <w:lsdException w:name="heading 8" w:uiPriority="9" w:qFormat="1"/>
-    <w:lsdException w:name="heading 9" w:uiPriority="9" w:qFormat="1"/>
-    <w:lsdException w:name="toc 1" w:uiPriority="0"/>
-    <w:lsdException w:name="toc 2" w:uiPriority="39"/>
-    <w:lsdException w:name="toc 3" w:uiPriority="39"/>
-    <w:lsdException w:name="toc 4" w:uiPriority="39"/>
-    <w:lsdException w:name="toc 5" w:uiPriority="39"/>
-    <w:lsdException w:name="toc 6" w:uiPriority="39"/>
-    <w:lsdException w:name="toc 7" w:uiPriority="39"/>
-    <w:lsdException w:name="toc 8" w:uiPriority="39"/>
-    <w:lsdException w:name="toc 9" w:uiPriority="39"/>
-    <w:lsdException w:name="header" w:uiPriority="0"/>
-    <w:lsdException w:name="footer" w:uiPriority="0"/>
-    <w:lsdException w:name="caption" w:uiPriority="35" w:qFormat="1"/>
-    <w:lsdException w:name="Title" w:semiHidden="0" w:uiPriority="10" w:unhideWhenUsed="0" w:qFormat="1"/>
-    <w:lsdException w:name="Default Paragraph Font" w:uiPriority="1"/>
-    <w:lsdException w:name="Subtitle" w:semiHidden="0" w:uiPriority="11" w:unhideWhenUsed="0" w:qFormat="1"/>
-    <w:lsdException w:name="Hyperlink" w:uiPriority="0"/>
-    <w:lsdException w:name="Strong" w:semiHidden="0" w:uiPriority="22" w:unhideWhenUsed="0" w:qFormat="1"/>
-    <w:lsdException w:name="Emphasis" w:semiHidden="0" w:uiPriority="20" w:unhideWhenUsed="0" w:qFormat="1"/>
-    <w:lsdException w:name="Table Grid" w:semiHidden="0" w:uiPriority="39" w:unhideWhenUsed="0"/>
-    <w:lsdException w:name="Placeholder Text" w:unhideWhenUsed="0"/>
-    <w:lsdException w:name="No Spacing" w:semiHidden="0" w:uiPriority="0" w:unhideWhenUsed="0" w:qFormat="1"/>
-    <w:lsdException w:name="Light Shading" w:semiHidden="0" w:uiPriority="60" w:unhideWhenUsed="0"/>
-    <w:lsdException w:name="Light List" w:semiHidden="0" w:uiPriority="61" w:unhideWhenUsed="0"/>
-    <w:lsdException w:name="Light Grid" w:semiHidden="0" w:uiPriority="62" w:unhideWhenUsed="0"/>
-    <w:lsdException w:name="Medium Shading 1" w:semiHidden="0" w:uiPriority="63" w:unhideWhenUsed="0"/>
-    <w:lsdException w:name="Medium Shading 2" w:semiHidden="0" w:uiPriority="64" w:unhideWhenUsed="0"/>
-    <w:lsdException w:name="Medium List 1" w:semiHidden="0" w:uiPriority="65" w:unhideWhenUsed="0"/>
-    <w:lsdException w:name="Medium List 2" w:semiHidden="0" w:uiPriority="66" w:unhideWhenUsed="0"/>
-    <w:lsdException w:name="Medium Grid 1" w:semiHidden="0" w:uiPriority="67" w:unhideWhenUsed="0"/>
-    <w:lsdException w:name="Medium Grid 2" w:semiHidden="0" w:uiPriority="68" w:unhideWhenUsed="0"/>
-    <w:lsdException w:name="Medium Grid 3" w:semiHidden="0" w:uiPriority="69" w:unhideWhenUsed="0"/>
-    <w:lsdException w:name="Dark List" w:semiHidden="0" w:uiPriority="70" w:unhideWhenUsed="0"/>
-    <w:lsdException w:name="Colorful Shading" w:semiHidden="0" w:uiPriority="71" w:unhideWhenUsed="0"/>
-    <w:lsdException w:name="Colorful List" w:semiHidden="0" w:uiPriority="72" w:unhideWhenUsed="0"/>
-    <w:lsdException w:name="Colorful Grid" w:semiHidden="0" w:uiPriority="73" w:unhideWhenUsed="0"/>
-    <w:lsdException w:name="Light Shading Accent 1" w:semiHidden="0" w:uiPriority="60" w:unhideWhenUsed="0"/>
-    <w:lsdException w:name="Light List Accent 1" w:semiHidden="0" w:uiPriority="61" w:unhideWhenUsed="0"/>
-    <w:lsdException w:name="Light Grid Accent 1" w:semiHidden="0" w:uiPriority="62" w:unhideWhenUsed="0"/>
-    <w:lsdException w:name="Medium Shading 1 Accent 1" w:semiHidden="0" w:uiPriority="63" w:unhideWhenUsed="0"/>
-    <w:lsdException w:name="Medium Shading 2 Accent 1" w:semiHidden="0" w:uiPriority="64" w:unhideWhenUsed="0"/>
-    <w:lsdException w:name="Medium List 1 Accent 1" w:semiHidden="0" w:uiPriority="65" w:unhideWhenUsed="0"/>
-    <w:lsdException w:name="Revision" w:unhideWhenUsed="0"/>
-    <w:lsdException w:name="List Paragraph" w:semiHidden="0" w:uiPriority="0" w:unhideWhenUsed="0" w:qFormat="1"/>
-    <w:lsdException w:name="Quote" w:semiHidden="0" w:uiPriority="29" w:unhideWhenUsed="0" w:qFormat="1"/>
-    <w:lsdException w:name="Intense Quote" w:semiHidden="0" w:uiPriority="30" w:unhideWhenUsed="0" w:qFormat="1"/>
-    <w:lsdException w:name="Medium List 2 Accent 1" w:semiHidden="0" w:uiPriority="66" w:unhideWhenUsed="0"/>
-    <w:lsdException w:name="Medium Grid 1 Accent 1" w:semiHidden="0" w:uiPriority="67" w:unhideWhenUsed="0"/>
-    <w:lsdException w:name="Medium Grid 2 Accent 1" w:semiHidden="0" w:uiPriority="68" w:unhideWhenUsed="0"/>
-    <w:lsdException w:name="Medium Grid 3 Accent 1" w:semiHidden="0" w:uiPriority="69" w:unhideWhenUsed="0"/>
-    <w:lsdException w:name="Dark List Accent 1" w:semiHidden="0" w:uiPriority="70" w:unhideWhenUsed="0"/>
-    <w:lsdException w:name="Colorful Shading Accent 1" w:semiHidden="0" w:uiPriority="71" w:unhideWhenUsed="0"/>
-    <w:lsdException w:name="Colorful List Accent 1" w:semiHidden="0" w:uiPriority="72" w:unhideWhenUsed="0"/>
-    <w:lsdException w:name="Colorful Grid Accent 1" w:semiHidden="0" w:uiPriority="73" w:unhideWhenUsed="0"/>
-    <w:lsdException w:name="Light Shading Accent 2" w:semiHidden="0" w:uiPriority="60" w:unhideWhenUsed="0"/>
-    <w:lsdException w:name="Light List Accent 2" w:semiHidden="0" w:uiPriority="61" w:unhideWhenUsed="0"/>
-    <w:lsdException w:name="Light Grid Accent 2" w:semiHidden="0" w:uiPriority="62" w:unhideWhenUsed="0"/>
-    <w:lsdException w:name="Medium Shading 1 Accent 2" w:semiHidden="0" w:uiPriority="63" w:unhideWhenUsed="0"/>
-    <w:lsdException w:name="Medium Shading 2 Accent 2" w:semiHidden="0" w:uiPriority="64" w:unhideWhenUsed="0"/>
-    <w:lsdException w:name="Medium List 1 Accent 2" w:semiHidden="0" w:uiPriority="65" w:unhideWhenUsed="0"/>
-    <w:lsdException w:name="Medium List 2 Accent 2" w:semiHidden="0" w:uiPriority="66" w:unhideWhenUsed="0"/>
-    <w:lsdException w:name="Medium Grid 1 Accent 2" w:semiHidden="0" w:uiPriority="67" w:unhideWhenUsed="0"/>
-    <w:lsdException w:name="Medium Grid 2 Accent 2" w:semiHidden="0" w:uiPriority="68" w:unhideWhenUsed="0"/>
-    <w:lsdException w:name="Medium Grid 3 Accent 2" w:semiHidden="0" w:uiPriority="69" w:unhideWhenUsed="0"/>
-    <w:lsdException w:name="Dark List Accent 2" w:semiHidden="0" w:uiPriority="70" w:unhideWhenUsed="0"/>
-    <w:lsdException w:name="Colorful Shading Accent 2" w:semiHidden="0" w:uiPriority="71" w:unhideWhenUsed="0"/>
-    <w:lsdException w:name="Colorful List Accent 2" w:semiHidden="0" w:uiPriority="72" w:unhideWhenUsed="0"/>
-    <w:lsdException w:name="Colorful Grid Accent 2" w:semiHidden="0" w:uiPriority="73" w:unhideWhenUsed="0"/>
-    <w:lsdException w:name="Light Shading Accent 3" w:semiHidden="0" w:uiPriority="60" w:unhideWhenUsed="0"/>
-    <w:lsdException w:name="Light List Accent 3" w:semiHidden="0" w:uiPriority="61" w:unhideWhenUsed="0"/>
-    <w:lsdException w:name="Light Grid Accent 3" w:semiHidden="0" w:uiPriority="62" w:unhideWhenUsed="0"/>
-    <w:lsdException w:name="Medium Shading 1 Accent 3" w:semiHidden="0" w:uiPriority="63" w:unhideWhenUsed="0"/>
-    <w:lsdException w:name="Medium Shading 2 Accent 3" w:semiHidden="0" w:uiPriority="64" w:unhideWhenUsed="0"/>
-    <w:lsdException w:name="Medium List 1 Accent 3" w:semiHidden="0" w:uiPriority="65" w:unhideWhenUsed="0"/>
-    <w:lsdException w:name="Medium List 2 Accent 3" w:semiHidden="0" w:uiPriority="66" w:unhideWhenUsed="0"/>
-    <w:lsdException w:name="Medium Grid 1 Accent 3" w:semiHidden="0" w:uiPriority="67" w:unhideWhenUsed="0"/>
-    <w:lsdException w:name="Medium Grid 2 Accent 3" w:semiHidden="0" w:uiPriority="68" w:unhideWhenUsed="0"/>
-    <w:lsdException w:name="Medium Grid 3 Accent 3" w:semiHidden="0" w:uiPriority="69" w:unhideWhenUsed="0"/>
-    <w:lsdException w:name="Dark List Accent 3" w:semiHidden="0" w:uiPriority="70" w:unhideWhenUsed="0"/>
-    <w:lsdException w:name="Colorful Shading Accent 3" w:semiHidden="0" w:uiPriority="71" w:unhideWhenUsed="0"/>
-    <w:lsdException w:name="Colorful List Accent 3" w:semiHidden="0" w:uiPriority="72" w:unhideWhenUsed="0"/>
-    <w:lsdException w:name="Colorful Grid Accent 3" w:semiHidden="0" w:uiPriority="73" w:unhideWhenUsed="0"/>
-    <w:lsdException w:name="Light Shading Accent 4" w:semiHidden="0" w:uiPriority="60" w:unhideWhenUsed="0"/>
-    <w:lsdException w:name="Light List Accent 4" w:semiHidden="0" w:uiPriority="61" w:unhideWhenUsed="0"/>
-    <w:lsdException w:name="Light Grid Accent 4" w:semiHidden="0" w:uiPriority="62" w:unhideWhenUsed="0"/>
-    <w:lsdException w:name="Medium Shading 1 Accent 4" w:semiHidden="0" w:uiPriority="63" w:unhideWhenUsed="0"/>
-    <w:lsdException w:name="Medium Shading 2 Accent 4" w:semiHidden="0" w:uiPriority="64" w:unhideWhenUsed="0"/>
-    <w:lsdException w:name="Medium List 1 Accent 4" w:semiHidden="0" w:uiPriority="65" w:unhideWhenUsed="0"/>
-    <w:lsdException w:name="Medium List 2 Accent 4" w:semiHidden="0" w:uiPriority="66" w:unhideWhenUsed="0"/>
-    <w:lsdException w:name="Medium Grid 1 Accent 4" w:semiHidden="0" w:uiPriority="67" w:unhideWhenUsed="0"/>
-    <w:lsdException w:name="Medium Grid 2 Accent 4" w:semiHidden="0" w:uiPriority="68" w:unhideWhenUsed="0"/>
-    <w:lsdException w:name="Medium Grid 3 Accent 4" w:semiHidden="0" w:uiPriority="69" w:unhideWhenUsed="0"/>
-    <w:lsdException w:name="Dark List Accent 4" w:semiHidden="0" w:uiPriority="70" w:unhideWhenUsed="0"/>
-    <w:lsdException w:name="Colorful Shading Accent 4" w:semiHidden="0" w:uiPriority="71" w:unhideWhenUsed="0"/>
-    <w:lsdException w:name="Colorful List Accent 4" w:semiHidden="0" w:uiPriority="72" w:unhideWhenUsed="0"/>
-    <w:lsdException w:name="Colorful Grid Accent 4" w:semiHidden="0" w:uiPriority="73" w:unhideWhenUsed="0"/>
-    <w:lsdException w:name="Light Shading Accent 5" w:semiHidden="0" w:uiPriority="60" w:unhideWhenUsed="0"/>
-    <w:lsdException w:name="Light List Accent 5" w:semiHidden="0" w:uiPriority="61" w:unhideWhenUsed="0"/>
-    <w:lsdException w:name="Light Grid Accent 5" w:semiHidden="0" w:uiPriority="62" w:unhideWhenUsed="0"/>
-    <w:lsdException w:name="Medium Shading 1 Accent 5" w:semiHidden="0" w:uiPriority="63" w:unhideWhenUsed="0"/>
-    <w:lsdException w:name="Medium Shading 2 Accent 5" w:semiHidden="0" w:uiPriority="64" w:unhideWhenUsed="0"/>
-    <w:lsdException w:name="Medium List 1 Accent 5" w:semiHidden="0" w:uiPriority="65" w:unhideWhenUsed="0"/>
-    <w:lsdException w:name="Medium List 2 Accent 5" w:semiHidden="0" w:uiPriority="66" w:unhideWhenUsed="0"/>
-    <w:lsdException w:name="Medium Grid 1 Accent 5" w:semiHidden="0" w:uiPriority="67" w:unhideWhenUsed="0"/>
-    <w:lsdException w:name="Medium Grid 2 Accent 5" w:semiHidden="0" w:uiPriority="68" w:unhideWhenUsed="0"/>
-    <w:lsdException w:name="Medium Grid 3 Accent 5" w:semiHidden="0" w:uiPriority="69" w:unhideWhenUsed="0"/>
-    <w:lsdException w:name="Dark List Accent 5" w:semiHidden="0" w:uiPriority="70" w:unhideWhenUsed="0"/>
-    <w:lsdException w:name="Colorful Shading Accent 5" w:semiHidden="0" w:uiPriority="71" w:unhideWhenUsed="0"/>
-    <w:lsdException w:name="Colorful List Accent 5" w:semiHidden="0" w:uiPriority="72" w:unhideWhenUsed="0"/>
-    <w:lsdException w:name="Colorful Grid Accent 5" w:semiHidden="0" w:uiPriority="73" w:unhideWhenUsed="0"/>
-    <w:lsdException w:name="Light Shading Accent 6" w:semiHidden="0" w:uiPriority="60" w:unhideWhenUsed="0"/>
-    <w:lsdException w:name="Light List Accent 6" w:semiHidden="0" w:uiPriority="61" w:unhideWhenUsed="0"/>
-    <w:lsdException w:name="Light Grid Accent 6" w:semiHidden="0" w:uiPriority="62" w:unhideWhenUsed="0"/>
-    <w:lsdException w:name="Medium Shading 1 Accent 6" w:semiHidden="0" w:uiPriority="63" w:unhideWhenUsed="0"/>
-    <w:lsdException w:name="Medium Shading 2 Accent 6" w:semiHidden="0" w:uiPriority="64" w:unhideWhenUsed="0"/>
-    <w:lsdException w:name="Medium List 1 Accent 6" w:semiHidden="0" w:uiPriority="65" w:unhideWhenUsed="0"/>
-    <w:lsdException w:name="Medium List 2 Accent 6" w:semiHidden="0" w:uiPriority="66" w:unhideWhenUsed="0"/>
-    <w:lsdException w:name="Medium Grid 1 Accent 6" w:semiHidden="0" w:uiPriority="67" w:unhideWhenUsed="0"/>
-    <w:lsdException w:name="Medium Grid 2 Accent 6" w:semiHidden="0" w:uiPriority="68" w:unhideWhenUsed="0"/>
-    <w:lsdException w:name="Medium Grid 3 Accent 6" w:semiHidden="0" w:uiPriority="69" w:unhideWhenUsed="0"/>
-    <w:lsdException w:name="Dark List Accent 6" w:semiHidden="0" w:uiPriority="70" w:unhideWhenUsed="0"/>
-    <w:lsdException w:name="Colorful Shading Accent 6" w:semiHidden="0" w:uiPriority="71" w:unhideWhenUsed="0"/>
-    <w:lsdException w:name="Colorful List Accent 6" w:semiHidden="0" w:uiPriority="72" w:unhideWhenUsed="0"/>
-    <w:lsdException w:name="Colorful Grid Accent 6" w:semiHidden="0" w:uiPriority="73" w:unhideWhenUsed="0"/>
-    <w:lsdException w:name="Subtle Emphasis" w:semiHidden="0" w:uiPriority="19" w:unhideWhenUsed="0" w:qFormat="1"/>
-    <w:lsdException w:name="Intense Emphasis" w:semiHidden="0" w:uiPriority="21" w:unhideWhenUsed="0" w:qFormat="1"/>
-    <w:lsdException w:name="Subtle Reference" w:semiHidden="0" w:uiPriority="31" w:unhideWhenUsed="0" w:qFormat="1"/>
-    <w:lsdException w:name="Intense Reference" w:semiHidden="0" w:uiPriority="32" w:unhideWhenUsed="0" w:qFormat="1"/>
-    <w:lsdException w:name="Book Title" w:semiHidden="0" w:uiPriority="0" w:unhideWhenUsed="0" w:qFormat="1"/>
-    <w:lsdException w:name="Bibliography" w:uiPriority="37"/>
-    <w:lsdException w:name="TOC Heading" w:uiPriority="39" w:qFormat="1"/>
-  </w:latentStyles>
-  <w:style w:type="paragraph" w:default="1" w:styleId="Normal">
-    <w:name w:val="Normal"/>
-    <w:rsid w:val="001E3E0D"/>
-    <w:pPr>
-      <w:widowControl w:val="0"/>
-      <w:suppressAutoHyphens/>
-      <w:autoSpaceDN w:val="0"/>
-      <w:spacing w:after="0" w:line="240" w:lineRule="auto"/>
-      <w:textAlignment w:val="baseline"/>
-    </w:pPr>
-    <w:rPr>
-      <w:rFonts w:ascii="Times New Roman" w:eastAsia="SimSun" w:hAnsi="Times New Roman" w:cs="Mangal"/>
-      <w:kern w:val="3"/>
-      <w:sz w:val="24"/>
-      <w:szCs w:val="24"/>
-      <w:lang w:eastAsia="zh-CN" w:bidi="hi-IN"/>
-    </w:rPr>
-  </w:style>
-  <w:style w:type="paragraph" w:styleId="Heading1">
-    <w:name w:val="heading 1"/>
-    <w:basedOn w:val="Standard"/>
-    <w:next w:val="Standard"/>
-    <w:link w:val="Heading1Char"/>
-    <w:rsid w:val="00677885"/>
-    <w:pPr>
-      <w:keepNext/>
-      <w:keepLines/>
-      <w:spacing w:before="480" w:after="0"/>
-      <w:outlineLvl w:val="0"/>
-    </w:pPr>
-    <w:rPr>
-      <w:rFonts w:ascii="Cambria" w:eastAsia="Times New Roman" w:hAnsi="Cambria" w:cs="Cambria"/>
-      <w:b/>
-      <w:bCs/>
-      <w:color w:val="365F91"/>
-      <w:sz w:val="28"/>
-      <w:szCs w:val="28"/>
-    </w:rPr>
-  </w:style>
-  <w:style w:type="character" w:default="1" w:styleId="DefaultParagraphFont">
-    <w:name w:val="Default Paragraph Font"/>
-    <w:uiPriority w:val="1"/>
-    <w:semiHidden/>
-    <w:unhideWhenUsed/>
-  </w:style>
-  <w:style w:type="table" w:default="1" w:styleId="TableNormal">
-    <w:name w:val="Normal Table"/>
-    <w:uiPriority w:val="99"/>
-    <w:semiHidden/>
-    <w:unhideWhenUsed/>
-    <w:tblPr>
-      <w:tblInd w:w="0" w:type="dxa"/>
-      <w:tblCellMar>
-        <w:top w:w="0" w:type="dxa"/>
-        <w:left w:w="108" w:type="dxa"/>
-        <w:bottom w:w="0" w:type="dxa"/>
-        <w:right w:w="108" w:type="dxa"/>
-      </w:tblCellMar>
-    </w:tblPr>
-  </w:style>
-  <w:style w:type="numbering" w:default="1" w:styleId="NoList">
-    <w:name w:val="No List"/>
-    <w:uiPriority w:val="99"/>
-    <w:semiHidden/>
-    <w:unhideWhenUsed/>
-  </w:style>
-  <w:style w:type="paragraph" w:customStyle="1" w:styleId="Standard">
-    <w:name w:val="Standard"/>
-    <w:rsid w:val="001E3E0D"/>
-    <w:pPr>
-      <w:suppressAutoHyphens/>
-      <w:autoSpaceDN w:val="0"/>
-      <w:spacing w:after="200" w:line="276" w:lineRule="auto"/>
-      <w:textAlignment w:val="baseline"/>
-    </w:pPr>
-    <w:rPr>
-      <w:rFonts w:ascii="Calibri" w:eastAsia="Calibri" w:hAnsi="Calibri" w:cs="Times New Roman"/>
-      <w:kern w:val="3"/>
-      <w:lang w:eastAsia="zh-CN"/>
-    </w:rPr>
-  </w:style>
-  <w:style w:type="paragraph" w:styleId="Header">
-    <w:name w:val="header"/>
-    <w:basedOn w:val="Standard"/>
-    <w:link w:val="HeaderChar"/>
-    <w:rsid w:val="001E3E0D"/>
-    <w:pPr>
-      <w:spacing w:after="0" w:line="240" w:lineRule="auto"/>
-    </w:pPr>
-    <w:rPr>
-      <w:rFonts w:ascii="Arial" w:eastAsia="Times New Roman" w:hAnsi="Arial" w:cs="Arial"/>
-      <w:sz w:val="20"/>
-      <w:szCs w:val="24"/>
-    </w:rPr>
-  </w:style>
-  <w:style w:type="character" w:customStyle="1" w:styleId="HeaderChar">
-    <w:name w:val="Header Char"/>
-    <w:basedOn w:val="DefaultParagraphFont"/>
-    <w:link w:val="Header"/>
-    <w:rsid w:val="001E3E0D"/>
-    <w:rPr>
-      <w:rFonts w:ascii="Arial" w:eastAsia="Times New Roman" w:hAnsi="Arial" w:cs="Arial"/>
-      <w:kern w:val="3"/>
-      <w:sz w:val="20"/>
-      <w:szCs w:val="24"/>
-      <w:lang w:eastAsia="zh-CN"/>
-    </w:rPr>
-  </w:style>
-  <w:style w:type="paragraph" w:styleId="Footer">
-    <w:name w:val="footer"/>
-    <w:basedOn w:val="Standard"/>
-    <w:link w:val="FooterChar"/>
-    <w:rsid w:val="001E3E0D"/>
-    <w:pPr>
-      <w:spacing w:after="0" w:line="240" w:lineRule="auto"/>
-    </w:pPr>
-    <w:rPr>
-      <w:rFonts w:ascii="Arial" w:eastAsia="Times New Roman" w:hAnsi="Arial" w:cs="Arial"/>
-      <w:sz w:val="20"/>
-      <w:szCs w:val="24"/>
-    </w:rPr>
-  </w:style>
-  <w:style w:type="character" w:customStyle="1" w:styleId="FooterChar">
-    <w:name w:val="Footer Char"/>
-    <w:basedOn w:val="DefaultParagraphFont"/>
-    <w:link w:val="Footer"/>
-    <w:rsid w:val="001E3E0D"/>
-    <w:rPr>
-      <w:rFonts w:ascii="Arial" w:eastAsia="Times New Roman" w:hAnsi="Arial" w:cs="Arial"/>
-      <w:kern w:val="3"/>
-      <w:sz w:val="20"/>
-      <w:szCs w:val="24"/>
-      <w:lang w:eastAsia="zh-CN"/>
-    </w:rPr>
-  </w:style>
-  <w:style w:type="paragraph" w:styleId="NoSpacing">
-    <w:name w:val="No Spacing"/>
-    <w:rsid w:val="001E3E0D"/>
-    <w:pPr>
-      <w:suppressAutoHyphens/>
-      <w:autoSpaceDN w:val="0"/>
-      <w:spacing w:after="0" w:line="240" w:lineRule="auto"/>
-      <w:textAlignment w:val="baseline"/>
-    </w:pPr>
-    <w:rPr>
-      <w:rFonts w:ascii="Calibri" w:eastAsia="Times New Roman" w:hAnsi="Calibri" w:cs="Times New Roman"/>
-      <w:kern w:val="3"/>
-      <w:lang w:eastAsia="zh-CN"/>
-    </w:rPr>
-  </w:style>
-  <w:style w:type="character" w:styleId="BookTitle">
-    <w:name w:val="Book Title"/>
-    <w:rsid w:val="001E3E0D"/>
-    <w:rPr>
-      <w:b/>
-      <w:bCs/>
-      <w:smallCaps/>
-      <w:spacing w:val="5"/>
-    </w:rPr>
-  </w:style>
-  <w:style w:type="paragraph" w:styleId="BalloonText">
-    <w:name w:val="Balloon Text"/>
-    <w:basedOn w:val="Normal"/>
-    <w:link w:val="BalloonTextChar"/>
-    <w:uiPriority w:val="99"/>
-    <w:semiHidden/>
-    <w:unhideWhenUsed/>
-    <w:rsid w:val="00917700"/>
-    <w:rPr>
-      <w:rFonts w:ascii="Tahoma" w:hAnsi="Tahoma"/>
-      <w:sz w:val="16"/>
-      <w:szCs w:val="14"/>
-    </w:rPr>
-  </w:style>
-  <w:style w:type="character" w:customStyle="1" w:styleId="BalloonTextChar">
-    <w:name w:val="Balloon Text Char"/>
-    <w:basedOn w:val="DefaultParagraphFont"/>
-    <w:link w:val="BalloonText"/>
-    <w:uiPriority w:val="99"/>
-    <w:semiHidden/>
-    <w:rsid w:val="00917700"/>
-    <w:rPr>
-      <w:rFonts w:ascii="Tahoma" w:eastAsia="SimSun" w:hAnsi="Tahoma" w:cs="Mangal"/>
-      <w:kern w:val="3"/>
-      <w:sz w:val="16"/>
-      <w:szCs w:val="14"/>
-      <w:lang w:eastAsia="zh-CN" w:bidi="hi-IN"/>
-    </w:rPr>
-  </w:style>
-  <w:style w:type="paragraph" w:styleId="TOC1">
-    <w:name w:val="toc 1"/>
-    <w:basedOn w:val="Normal"/>
-    <w:next w:val="Normal"/>
-    <w:autoRedefine/>
-    <w:rsid w:val="00917700"/>
-    <w:pPr>
-      <w:spacing w:after="100"/>
-    </w:pPr>
-    <w:rPr>
-      <w:szCs w:val="21"/>
-    </w:rPr>
-  </w:style>
-  <w:style w:type="character" w:styleId="Hyperlink">
-    <w:name w:val="Hyperlink"/>
-    <w:basedOn w:val="DefaultParagraphFont"/>
-    <w:rsid w:val="00917700"/>
-    <w:rPr>
-      <w:color w:val="0563C1"/>
-      <w:u w:val="single"/>
-    </w:rPr>
-  </w:style>
-  <w:style w:type="character" w:customStyle="1" w:styleId="Heading1Char">
-    <w:name w:val="Heading 1 Char"/>
-    <w:basedOn w:val="DefaultParagraphFont"/>
-    <w:link w:val="Heading1"/>
-    <w:rsid w:val="00677885"/>
-    <w:rPr>
-      <w:rFonts w:ascii="Cambria" w:eastAsia="Times New Roman" w:hAnsi="Cambria" w:cs="Cambria"/>
-      <w:b/>
-      <w:bCs/>
-      <w:color w:val="365F91"/>
-      <w:kern w:val="3"/>
-      <w:sz w:val="28"/>
-      <w:szCs w:val="28"/>
-      <w:lang w:eastAsia="zh-CN"/>
-    </w:rPr>
-  </w:style>
-  <w:style w:type="paragraph" w:styleId="ListParagraph">
-    <w:name w:val="List Paragraph"/>
-    <w:basedOn w:val="Standard"/>
-    <w:rsid w:val="00DB506A"/>
-    <w:pPr>
-      <w:spacing w:after="0"/>
-      <w:ind w:left="720"/>
-    </w:pPr>
-  </w:style>
-</w:styles>
-</file>
-
-<file path=word/stylesWithEffects.xml><?xml version="1.0" encoding="utf-8"?>
-<w:styles xmlns:wpc="http://schemas.microsoft.com/office/word/2010/wordprocessingCanvas" xmlns:mc="http://schemas.openxmlformats.org/markup-compatibility/2006" xmlns:o="urn:schemas-microsoft-com:office:office" xmlns:r="http://schemas.openxmlformats.org/officeDocument/2006/relationships" xmlns:m="http://schemas.openxmlformats.org/officeDocument/2006/math" xmlns:v="urn:schemas-microsoft-com:vml" xmlns:wp14="http://schemas.microsoft.com/office/word/2010/wordprocessingDrawing" xmlns:wp="http://schemas.openxmlformats.org/drawingml/2006/wordprocessingDrawing" xmlns:w10="urn:schemas-microsoft-com:office:word" xmlns:w="http://schemas.openxmlformats.org/wordprocessingml/2006/main" xmlns:w14="http://schemas.microsoft.com/office/word/2010/wordml" xmlns:wpg="http://schemas.microsoft.com/office/word/2010/wordprocessingGroup" xmlns:wpi="http://schemas.microsoft.com/office/word/2010/wordprocessingInk" xmlns:wne="http://schemas.microsoft.com/office/word/2006/wordml" xmlns:wps="http://schemas.microsoft.com/office/word/2010/wordprocessingShape" mc:Ignorable="w14 wp14">
-  <w:docDefaults>
-    <w:rPrDefault>
-      <w:rPr>
-        <w:rFonts w:asciiTheme="minorHAnsi" w:eastAsiaTheme="minorHAnsi" w:hAnsiTheme="minorHAnsi" w:cstheme="minorBidi"/>
-        <w:sz w:val="22"/>
-        <w:szCs w:val="22"/>
-        <w:lang w:val="en-US" w:eastAsia="en-US" w:bidi="ar-SA"/>
-      </w:rPr>
-    </w:rPrDefault>
-    <w:pPrDefault>
-      <w:pPr>
-        <w:spacing w:after="160" w:line="259" w:lineRule="auto"/>
-      </w:pPr>
-    </w:pPrDefault>
-  </w:docDefaults>
-  <w:latentStyles w:defLockedState="0" w:defUIPriority="99" w:defSemiHidden="1" w:defUnhideWhenUsed="1" w:defQFormat="0" w:count="267">
-    <w:lsdException w:name="Normal" w:semiHidden="0" w:uiPriority="0" w:unhideWhenUsed="0" w:qFormat="1"/>
-    <w:lsdException w:name="heading 1" w:semiHidden="0" w:uiPriority="0" w:unhideWhenUsed="0" w:qFormat="1"/>
-    <w:lsdException w:name="heading 2" w:uiPriority="9" w:qFormat="1"/>
-    <w:lsdException w:name="heading 3" w:uiPriority="9" w:qFormat="1"/>
-    <w:lsdException w:name="heading 4" w:uiPriority="9" w:qFormat="1"/>
-    <w:lsdException w:name="heading 5" w:uiPriority="9" w:qFormat="1"/>
-    <w:lsdException w:name="heading 6" w:uiPriority="9" w:qFormat="1"/>
-    <w:lsdException w:name="heading 7" w:uiPriority="9" w:qFormat="1"/>
-    <w:lsdException w:name="heading 8" w:uiPriority="9" w:qFormat="1"/>
-    <w:lsdException w:name="heading 9" w:uiPriority="9" w:qFormat="1"/>
-    <w:lsdException w:name="toc 1" w:uiPriority="0"/>
-    <w:lsdException w:name="toc 2" w:uiPriority="39"/>
-    <w:lsdException w:name="toc 3" w:uiPriority="39"/>
-    <w:lsdException w:name="toc 4" w:uiPriority="39"/>
-    <w:lsdException w:name="toc 5" w:uiPriority="39"/>
-    <w:lsdException w:name="toc 6" w:uiPriority="39"/>
-    <w:lsdException w:name="toc 7" w:uiPriority="39"/>
-    <w:lsdException w:name="toc 8" w:uiPriority="39"/>
-    <w:lsdException w:name="toc 9" w:uiPriority="39"/>
-    <w:lsdException w:name="header" w:uiPriority="0"/>
-    <w:lsdException w:name="footer" w:uiPriority="0"/>
-    <w:lsdException w:name="caption" w:uiPriority="35" w:qFormat="1"/>
-    <w:lsdException w:name="Title" w:semiHidden="0" w:uiPriority="10" w:unhideWhenUsed="0" w:qFormat="1"/>
-    <w:lsdException w:name="Default Paragraph Font" w:uiPriority="1"/>
-    <w:lsdException w:name="Subtitle" w:semiHidden="0" w:uiPriority="11" w:unhideWhenUsed="0" w:qFormat="1"/>
-    <w:lsdException w:name="Hyperlink" w:uiPriority="0"/>
-    <w:lsdException w:name="Strong" w:semiHidden="0" w:uiPriority="22" w:unhideWhenUsed="0" w:qFormat="1"/>
-    <w:lsdException w:name="Emphasis" w:semiHidden="0" w:uiPriority="20" w:unhideWhenUsed="0" w:qFormat="1"/>
-    <w:lsdException w:name="Table Grid" w:semiHidden="0" w:uiPriority="39" w:unhideWhenUsed="0"/>
-    <w:lsdException w:name="Placeholder Text" w:unhideWhenUsed="0"/>
-    <w:lsdException w:name="No Spacing" w:semiHidden="0" w:uiPriority="0" w:unhideWhenUsed="0" w:qFormat="1"/>
-    <w:lsdException w:name="Light Shading" w:semiHidden="0" w:uiPriority="60" w:unhideWhenUsed="0"/>
-    <w:lsdException w:name="Light List" w:semiHidden="0" w:uiPriority="61" w:unhideWhenUsed="0"/>
-    <w:lsdException w:name="Light Grid" w:semiHidden="0" w:uiPriority="62" w:unhideWhenUsed="0"/>
-    <w:lsdException w:name="Medium Shading 1" w:semiHidden="0" w:uiPriority="63" w:unhideWhenUsed="0"/>
-    <w:lsdException w:name="Medium Shading 2" w:semiHidden="0" w:uiPriority="64" w:unhideWhenUsed="0"/>
-    <w:lsdException w:name="Medium List 1" w:semiHidden="0" w:uiPriority="65" w:unhideWhenUsed="0"/>
-    <w:lsdException w:name="Medium List 2" w:semiHidden="0" w:uiPriority="66" w:unhideWhenUsed="0"/>
-    <w:lsdException w:name="Medium Grid 1" w:semiHidden="0" w:uiPriority="67" w:unhideWhenUsed="0"/>
-    <w:lsdException w:name="Medium Grid 2" w:semiHidden="0" w:uiPriority="68" w:unhideWhenUsed="0"/>
-    <w:lsdException w:name="Medium Grid 3" w:semiHidden="0" w:uiPriority="69" w:unhideWhenUsed="0"/>
-    <w:lsdException w:name="Dark List" w:semiHidden="0" w:uiPriority="70" w:unhideWhenUsed="0"/>
-    <w:lsdException w:name="Colorful Shading" w:semiHidden="0" w:uiPriority="71" w:unhideWhenUsed="0"/>
-    <w:lsdException w:name="Colorful List" w:semiHidden="0" w:uiPriority="72" w:unhideWhenUsed="0"/>
-    <w:lsdException w:name="Colorful Grid" w:semiHidden="0" w:uiPriority="73" w:unhideWhenUsed="0"/>
-    <w:lsdException w:name="Light Shading Accent 1" w:semiHidden="0" w:uiPriority="60" w:unhideWhenUsed="0"/>
-    <w:lsdException w:name="Light List Accent 1" w:semiHidden="0" w:uiPriority="61" w:unhideWhenUsed="0"/>
-    <w:lsdException w:name="Light Grid Accent 1" w:semiHidden="0" w:uiPriority="62" w:unhideWhenUsed="0"/>
-    <w:lsdException w:name="Medium Shading 1 Accent 1" w:semiHidden="0" w:uiPriority="63" w:unhideWhenUsed="0"/>
-    <w:lsdException w:name="Medium Shading 2 Accent 1" w:semiHidden="0" w:uiPriority="64" w:unhideWhenUsed="0"/>
-    <w:lsdException w:name="Medium List 1 Accent 1" w:semiHidden="0" w:uiPriority="65" w:unhideWhenUsed="0"/>
-    <w:lsdException w:name="Revision" w:unhideWhenUsed="0"/>
-    <w:lsdException w:name="List Paragraph" w:semiHidden="0" w:uiPriority="0" w:unhideWhenUsed="0" w:qFormat="1"/>
-    <w:lsdException w:name="Quote" w:semiHidden="0" w:uiPriority="29" w:unhideWhenUsed="0" w:qFormat="1"/>
-    <w:lsdException w:name="Intense Quote" w:semiHidden="0" w:uiPriority="30" w:unhideWhenUsed="0" w:qFormat="1"/>
-    <w:lsdException w:name="Medium List 2 Accent 1" w:semiHidden="0" w:uiPriority="66" w:unhideWhenUsed="0"/>
-    <w:lsdException w:name="Medium Grid 1 Accent 1" w:semiHidden="0" w:uiPriority="67" w:unhideWhenUsed="0"/>
-    <w:lsdException w:name="Medium Grid 2 Accent 1" w:semiHidden="0" w:uiPriority="68" w:unhideWhenUsed="0"/>
-    <w:lsdException w:name="Medium Grid 3 Accent 1" w:semiHidden="0" w:uiPriority="69" w:unhideWhenUsed="0"/>
-    <w:lsdException w:name="Dark List Accent 1" w:semiHidden="0" w:uiPriority="70" w:unhideWhenUsed="0"/>
-    <w:lsdException w:name="Colorful Shading Accent 1" w:semiHidden="0" w:uiPriority="71" w:unhideWhenUsed="0"/>
-    <w:lsdException w:name="Colorful List Accent 1" w:semiHidden="0" w:uiPriority="72" w:unhideWhenUsed="0"/>
-    <w:lsdException w:name="Colorful Grid Accent 1" w:semiHidden="0" w:uiPriority="73" w:unhideWhenUsed="0"/>
-    <w:lsdException w:name="Light Shading Accent 2" w:semiHidden="0" w:uiPriority="60" w:unhideWhenUsed="0"/>
-    <w:lsdException w:name="Light List Accent 2" w:semiHidden="0" w:uiPriority="61" w:unhideWhenUsed="0"/>
-    <w:lsdException w:name="Light Grid Accent 2" w:semiHidden="0" w:uiPriority="62" w:unhideWhenUsed="0"/>
-    <w:lsdException w:name="Medium Shading 1 Accent 2" w:semiHidden="0" w:uiPriority="63" w:unhideWhenUsed="0"/>
-    <w:lsdException w:name="Medium Shading 2 Accent 2" w:semiHidden="0" w:uiPriority="64" w:unhideWhenUsed="0"/>
-    <w:lsdException w:name="Medium List 1 Accent 2" w:semiHidden="0" w:uiPriority="65" w:unhideWhenUsed="0"/>
-    <w:lsdException w:name="Medium List 2 Accent 2" w:semiHidden="0" w:uiPriority="66" w:unhideWhenUsed="0"/>
-    <w:lsdException w:name="Medium Grid 1 Accent 2" w:semiHidden="0" w:uiPriority="67" w:unhideWhenUsed="0"/>
-    <w:lsdException w:name="Medium Grid 2 Accent 2" w:semiHidden="0" w:uiPriority="68" w:unhideWhenUsed="0"/>
-    <w:lsdException w:name="Medium Grid 3 Accent 2" w:semiHidden="0" w:uiPriority="69" w:unhideWhenUsed="0"/>
-    <w:lsdException w:name="Dark List Accent 2" w:semiHidden="0" w:uiPriority="70" w:unhideWhenUsed="0"/>
-    <w:lsdException w:name="Colorful Shading Accent 2" w:semiHidden="0" w:uiPriority="71" w:unhideWhenUsed="0"/>
-    <w:lsdException w:name="Colorful List Accent 2" w:semiHidden="0" w:uiPriority="72" w:unhideWhenUsed="0"/>
-    <w:lsdException w:name="Colorful Grid Accent 2" w:semiHidden="0" w:uiPriority="73" w:unhideWhenUsed="0"/>
-    <w:lsdException w:name="Light Shading Accent 3" w:semiHidden="0" w:uiPriority="60" w:unhideWhenUsed="0"/>
-    <w:lsdException w:name="Light List Accent 3" w:semiHidden="0" w:uiPriority="61" w:unhideWhenUsed="0"/>
-    <w:lsdException w:name="Light Grid Accent 3" w:semiHidden="0" w:uiPriority="62" w:unhideWhenUsed="0"/>
-    <w:lsdException w:name="Medium Shading 1 Accent 3" w:semiHidden="0" w:uiPriority="63" w:unhideWhenUsed="0"/>
-    <w:lsdException w:name="Medium Shading 2 Accent 3" w:semiHidden="0" w:uiPriority="64" w:unhideWhenUsed="0"/>
-    <w:lsdException w:name="Medium List 1 Accent 3" w:semiHidden="0" w:uiPriority="65" w:unhideWhenUsed="0"/>
-    <w:lsdException w:name="Medium List 2 Accent 3" w:semiHidden="0" w:uiPriority="66" w:unhideWhenUsed="0"/>
-    <w:lsdException w:name="Medium Grid 1 Accent 3" w:semiHidden="0" w:uiPriority="67" w:unhideWhenUsed="0"/>
-    <w:lsdException w:name="Medium Grid 2 Accent 3" w:semiHidden="0" w:uiPriority="68" w:unhideWhenUsed="0"/>
-    <w:lsdException w:name="Medium Grid 3 Accent 3" w:semiHidden="0" w:uiPriority="69" w:unhideWhenUsed="0"/>
-    <w:lsdException w:name="Dark List Accent 3" w:semiHidden="0" w:uiPriority="70" w:unhideWhenUsed="0"/>
-    <w:lsdException w:name="Colorful Shading Accent 3" w:semiHidden="0" w:uiPriority="71" w:unhideWhenUsed="0"/>
-    <w:lsdException w:name="Colorful List Accent 3" w:semiHidden="0" w:uiPriority="72" w:unhideWhenUsed="0"/>
-    <w:lsdException w:name="Colorful Grid Accent 3" w:semiHidden="0" w:uiPriority="73" w:unhideWhenUsed="0"/>
-    <w:lsdException w:name="Light Shading Accent 4" w:semiHidden="0" w:uiPriority="60" w:unhideWhenUsed="0"/>
-    <w:lsdException w:name="Light List Accent 4" w:semiHidden="0" w:uiPriority="61" w:unhideWhenUsed="0"/>
-    <w:lsdException w:name="Light Grid Accent 4" w:semiHidden="0" w:uiPriority="62" w:unhideWhenUsed="0"/>
-    <w:lsdException w:name="Medium Shading 1 Accent 4" w:semiHidden="0" w:uiPriority="63" w:unhideWhenUsed="0"/>
-    <w:lsdException w:name="Medium Shading 2 Accent 4" w:semiHidden="0" w:uiPriority="64" w:unhideWhenUsed="0"/>
-    <w:lsdException w:name="Medium List 1 Accent 4" w:semiHidden="0" w:uiPriority="65" w:unhideWhenUsed="0"/>
-    <w:lsdException w:name="Medium List 2 Accent 4" w:semiHidden="0" w:uiPriority="66" w:unhideWhenUsed="0"/>
-    <w:lsdException w:name="Medium Grid 1 Accent 4" w:semiHidden="0" w:uiPriority="67" w:unhideWhenUsed="0"/>
-    <w:lsdException w:name="Medium Grid 2 Accent 4" w:semiHidden="0" w:uiPriority="68" w:unhideWhenUsed="0"/>
-    <w:lsdException w:name="Medium Grid 3 Accent 4" w:semiHidden="0" w:uiPriority="69" w:unhideWhenUsed="0"/>
-    <w:lsdException w:name="Dark List Accent 4" w:semiHidden="0" w:uiPriority="70" w:unhideWhenUsed="0"/>
-    <w:lsdException w:name="Colorful Shading Accent 4" w:semiHidden="0" w:uiPriority="71" w:unhideWhenUsed="0"/>
-    <w:lsdException w:name="Colorful List Accent 4" w:semiHidden="0" w:uiPriority="72" w:unhideWhenUsed="0"/>
-    <w:lsdException w:name="Colorful Grid Accent 4" w:semiHidden="0" w:uiPriority="73" w:unhideWhenUsed="0"/>
-    <w:lsdException w:name="Light Shading Accent 5" w:semiHidden="0" w:uiPriority="60" w:unhideWhenUsed="0"/>
-    <w:lsdException w:name="Light List Accent 5" w:semiHidden="0" w:uiPriority="61" w:unhideWhenUsed="0"/>
-    <w:lsdException w:name="Light Grid Accent 5" w:semiHidden="0" w:uiPriority="62" w:unhideWhenUsed="0"/>
-    <w:lsdException w:name="Medium Shading 1 Accent 5" w:semiHidden="0" w:uiPriority="63" w:unhideWhenUsed="0"/>
-    <w:lsdException w:name="Medium Shading 2 Accent 5" w:semiHidden="0" w:uiPriority="64" w:unhideWhenUsed="0"/>
-    <w:lsdException w:name="Medium List 1 Accent 5" w:semiHidden="0" w:uiPriority="65" w:unhideWhenUsed="0"/>
-    <w:lsdException w:name="Medium List 2 Accent 5" w:semiHidden="0" w:uiPriority="66" w:unhideWhenUsed="0"/>
-    <w:lsdException w:name="Medium Grid 1 Accent 5" w:semiHidden="0" w:uiPriority="67" w:unhideWhenUsed="0"/>
-    <w:lsdException w:name="Medium Grid 2 Accent 5" w:semiHidden="0" w:uiPriority="68" w:unhideWhenUsed="0"/>
-    <w:lsdException w:name="Medium Grid 3 Accent 5" w:semiHidden="0" w:uiPriority="69" w:unhideWhenUsed="0"/>
-    <w:lsdException w:name="Dark List Accent 5" w:semiHidden="0" w:uiPriority="70" w:unhideWhenUsed="0"/>
-    <w:lsdException w:name="Colorful Shading Accent 5" w:semiHidden="0" w:uiPriority="71" w:unhideWhenUsed="0"/>
-    <w:lsdException w:name="Colorful List Accent 5" w:semiHidden="0" w:uiPriority="72" w:unhideWhenUsed="0"/>
-    <w:lsdException w:name="Colorful Grid Accent 5" w:semiHidden="0" w:uiPriority="73" w:unhideWhenUsed="0"/>
-    <w:lsdException w:name="Light Shading Accent 6" w:semiHidden="0" w:uiPriority="60" w:unhideWhenUsed="0"/>
-    <w:lsdException w:name="Light List Accent 6" w:semiHidden="0" w:uiPriority="61" w:unhideWhenUsed="0"/>
-    <w:lsdException w:name="Light Grid Accent 6" w:semiHidden="0" w:uiPriority="62" w:unhideWhenUsed="0"/>
-    <w:lsdException w:name="Medium Shading 1 Accent 6" w:semiHidden="0" w:uiPriority="63" w:unhideWhenUsed="0"/>
-    <w:lsdException w:name="Medium Shading 2 Accent 6" w:semiHidden="0" w:uiPriority="64" w:unhideWhenUsed="0"/>
-    <w:lsdException w:name="Medium List 1 Accent 6" w:semiHidden="0" w:uiPriority="65" w:unhideWhenUsed="0"/>
-    <w:lsdException w:name="Medium List 2 Accent 6" w:semiHidden="0" w:uiPriority="66" w:unhideWhenUsed="0"/>
-    <w:lsdException w:name="Medium Grid 1 Accent 6" w:semiHidden="0" w:uiPriority="67" w:unhideWhenUsed="0"/>
-    <w:lsdException w:name="Medium Grid 2 Accent 6" w:semiHidden="0" w:uiPriority="68" w:unhideWhenUsed="0"/>
-    <w:lsdException w:name="Medium Grid 3 Accent 6" w:semiHidden="0" w:uiPriority="69" w:unhideWhenUsed="0"/>
-    <w:lsdException w:name="Dark List Accent 6" w:semiHidden="0" w:uiPriority="70" w:unhideWhenUsed="0"/>
-    <w:lsdException w:name="Colorful Shading Accent 6" w:semiHidden="0" w:uiPriority="71" w:unhideWhenUsed="0"/>
-    <w:lsdException w:name="Colorful List Accent 6" w:semiHidden="0" w:uiPriority="72" w:unhideWhenUsed="0"/>
-    <w:lsdException w:name="Colorful Grid Accent 6" w:semiHidden="0" w:uiPriority="73" w:unhideWhenUsed="0"/>
-    <w:lsdException w:name="Subtle Emphasis" w:semiHidden="0" w:uiPriority="19" w:unhideWhenUsed="0" w:qFormat="1"/>
-    <w:lsdException w:name="Intense Emphasis" w:semiHidden="0" w:uiPriority="21" w:unhideWhenUsed="0" w:qFormat="1"/>
-    <w:lsdException w:name="Subtle Reference" w:semiHidden="0" w:uiPriority="31" w:unhideWhenUsed="0" w:qFormat="1"/>
-    <w:lsdException w:name="Intense Reference" w:semiHidden="0" w:uiPriority="32" w:unhideWhenUsed="0" w:qFormat="1"/>
-    <w:lsdException w:name="Book Title" w:semiHidden="0" w:uiPriority="0" w:unhideWhenUsed="0" w:qFormat="1"/>
-    <w:lsdException w:name="Bibliography" w:uiPriority="37"/>
-    <w:lsdException w:name="TOC Heading" w:uiPriority="39" w:qFormat="1"/>
+  <w:latentStyles w:defLockedState="0" w:defUIPriority="99" w:defSemiHidden="0" w:defUnhideWhenUsed="0" w:defQFormat="0" w:count="371">
+    <w:lsdException w:name="Normal" w:uiPriority="0" w:qFormat="1"/>
+    <w:lsdException w:name="heading 1" w:uiPriority="0" w:qFormat="1"/>
+    <w:lsdException w:name="heading 2" w:semiHidden="1" w:uiPriority="9" w:unhideWhenUsed="1" w:qFormat="1"/>
+    <w:lsdException w:name="heading 3" w:semiHidden="1" w:uiPriority="9" w:unhideWhenUsed="1" w:qFormat="1"/>
+    <w:lsdException w:name="heading 4" w:semiHidden="1" w:uiPriority="9" w:unhideWhenUsed="1" w:qFormat="1"/>
+    <w:lsdException w:name="heading 5" w:semiHidden="1" w:uiPriority="9" w:unhideWhenUsed="1" w:qFormat="1"/>
+    <w:lsdException w:name="heading 6" w:semiHidden="1" w:uiPriority="9" w:unhideWhenUsed="1" w:qFormat="1"/>
+    <w:lsdException w:name="heading 7" w:semiHidden="1" w:uiPriority="9" w:unhideWhenUsed="1" w:qFormat="1"/>
+    <w:lsdException w:name="heading 8" w:semiHidden="1" w:uiPriority="9" w:unhideWhenUsed="1" w:qFormat="1"/>
+    <w:lsdException w:name="heading 9" w:semiHidden="1" w:uiPriority="9" w:unhideWhenUsed="1" w:qFormat="1"/>
+    <w:lsdException w:name="index 1" w:semiHidden="1" w:unhideWhenUsed="1"/>
+    <w:lsdException w:name="index 2" w:semiHidden="1" w:unhideWhenUsed="1"/>
+    <w:lsdException w:name="index 3" w:semiHidden="1" w:unhideWhenUsed="1"/>
+    <w:lsdException w:name="index 4" w:semiHidden="1" w:unhideWhenUsed="1"/>
+    <w:lsdException w:name="index 5" w:semiHidden="1" w:unhideWhenUsed="1"/>
+    <w:lsdException w:name="index 6" w:semiHidden="1" w:unhideWhenUsed="1"/>
+    <w:lsdException w:name="index 7" w:semiHidden="1" w:unhideWhenUsed="1"/>
+    <w:lsdException w:name="index 8" w:semiHidden="1" w:unhideWhenUsed="1"/>
+    <w:lsdException w:name="index 9" w:semiHidden="1" w:unhideWhenUsed="1"/>
+    <w:lsdException w:name="toc 1" w:semiHidden="1" w:uiPriority="0" w:unhideWhenUsed="1"/>
+    <w:lsdException w:name="toc 2" w:semiHidden="1" w:uiPriority="39" w:unhideWhenUsed="1"/>
+    <w:lsdException w:name="toc 3" w:semiHidden="1" w:uiPriority="39" w:unhideWhenUsed="1"/>
+    <w:lsdException w:name="toc 4" w:semiHidden="1" w:uiPriority="39" w:unhideWhenUsed="1"/>
+    <w:lsdException w:name="toc 5" w:semiHidden="1" w:uiPriority="39" w:unhideWhenUsed="1"/>
+    <w:lsdException w:name="toc 6" w:semiHidden="1" w:uiPriority="39" w:unhideWhenUsed="1"/>
+    <w:lsdException w:name="toc 7" w:semiHidden="1" w:uiPriority="39" w:unhideWhenUsed="1"/>
+    <w:lsdException w:name="toc 8" w:semiHidden="1" w:uiPriority="39" w:unhideWhenUsed="1"/>
+    <w:lsdException w:name="toc 9" w:semiHidden="1" w:uiPriority="39" w:unhideWhenUsed="1"/>
+    <w:lsdException w:name="Normal Indent" w:semiHidden="1" w:unhideWhenUsed="1"/>
+    <w:lsdException w:name="footnote text" w:semiHidden="1" w:unhideWhenUsed="1"/>
+    <w:lsdException w:name="annotation text" w:semiHidden="1" w:unhideWhenUsed="1"/>
+    <w:lsdException w:name="header" w:semiHidden="1" w:uiPriority="0" w:unhideWhenUsed="1"/>
+    <w:lsdException w:name="footer" w:semiHidden="1" w:uiPriority="0" w:unhideWhenUsed="1"/>
+    <w:lsdException w:name="index heading" w:semiHidden="1" w:unhideWhenUsed="1"/>
+    <w:lsdException w:name="caption" w:semiHidden="1" w:uiPriority="35" w:unhideWhenUsed="1" w:qFormat="1"/>
+    <w:lsdException w:name="table of figures" w:semiHidden="1" w:unhideWhenUsed="1"/>
+    <w:lsdException w:name="envelope address" w:semiHidden="1" w:unhideWhenUsed="1"/>
+    <w:lsdException w:name="envelope return" w:semiHidden="1" w:unhideWhenUsed="1"/>
+    <w:lsdException w:name="footnote reference" w:semiHidden="1" w:unhideWhenUsed="1"/>
+    <w:lsdException w:name="annotation reference" w:semiHidden="1" w:unhideWhenUsed="1"/>
+    <w:lsdException w:name="line number" w:semiHidden="1" w:unhideWhenUsed="1"/>
+    <w:lsdException w:name="page number" w:semiHidden="1" w:unhideWhenUsed="1"/>
+    <w:lsdException w:name="endnote reference" w:semiHidden="1" w:unhideWhenUsed="1"/>
+    <w:lsdException w:name="endnote text" w:semiHidden="1" w:unhideWhenUsed="1"/>
+    <w:lsdException w:name="table of authorities" w:semiHidden="1" w:unhideWhenUsed="1"/>
+    <w:lsdException w:name="macro" w:semiHidden="1" w:unhideWhenUsed="1"/>
+    <w:lsdException w:name="toa heading" w:semiHidden="1" w:unhideWhenUsed="1"/>
+    <w:lsdException w:name="List" w:semiHidden="1" w:unhideWhenUsed="1"/>
+    <w:lsdException w:name="List Bullet" w:semiHidden="1" w:unhideWhenUsed="1"/>
+    <w:lsdException w:name="List Number" w:semiHidden="1" w:unhideWhenUsed="1"/>
+    <w:lsdException w:name="List 2" w:semiHidden="1" w:unhideWhenUsed="1"/>
+    <w:lsdException w:name="List 3" w:semiHidden="1" w:unhideWhenUsed="1"/>
+    <w:lsdException w:name="List 4" w:semiHidden="1" w:unhideWhenUsed="1"/>
+    <w:lsdException w:name="List 5" w:semiHidden="1" w:unhideWhenUsed="1"/>
+    <w:lsdException w:name="List Bullet 2" w:semiHidden="1" w:unhideWhenUsed="1"/>
+    <w:lsdException w:name="List Bullet 3" w:semiHidden="1" w:unhideWhenUsed="1"/>
+    <w:lsdException w:name="List Bullet 4" w:semiHidden="1" w:unhideWhenUsed="1"/>
+    <w:lsdException w:name="List Bullet 5" w:semiHidden="1" w:unhideWhenUsed="1"/>
+    <w:lsdException w:name="List Number 2" w:semiHidden="1" w:unhideWhenUsed="1"/>
+    <w:lsdException w:name="List Number 3" w:semiHidden="1" w:unhideWhenUsed="1"/>
+    <w:lsdException w:name="List Number 4" w:semiHidden="1" w:unhideWhenUsed="1"/>
+    <w:lsdException w:name="List Number 5" w:semiHidden="1" w:unhideWhenUsed="1"/>
+    <w:lsdException w:name="Title" w:uiPriority="10" w:qFormat="1"/>
+    <w:lsdException w:name="Closing" w:semiHidden="1" w:unhideWhenUsed="1"/>
+    <w:lsdException w:name="Signature" w:semiHidden="1" w:unhideWhenUsed="1"/>
+    <w:lsdException w:name="Default Paragraph Font" w:semiHidden="1" w:uiPriority="1" w:unhideWhenUsed="1"/>
+    <w:lsdException w:name="Body Text" w:semiHidden="1" w:unhideWhenUsed="1"/>
+    <w:lsdException w:name="Body Text Indent" w:semiHidden="1" w:unhideWhenUsed="1"/>
+    <w:lsdException w:name="List Continue" w:semiHidden="1" w:unhideWhenUsed="1"/>
+    <w:lsdException w:name="List Continue 2" w:semiHidden="1" w:unhideWhenUsed="1"/>
+    <w:lsdException w:name="List Continue 3" w:semiHidden="1" w:unhideWhenUsed="1"/>
+    <w:lsdException w:name="List Continue 4" w:semiHidden="1" w:unhideWhenUsed="1"/>
+    <w:lsdException w:name="List Continue 5" w:semiHidden="1" w:unhideWhenUsed="1"/>
+    <w:lsdException w:name="Message Header" w:semiHidden="1" w:unhideWhenUsed="1"/>
+    <w:lsdException w:name="Subtitle" w:uiPriority="11" w:qFormat="1"/>
+    <w:lsdException w:name="Salutation" w:semiHidden="1" w:unhideWhenUsed="1"/>
+    <w:lsdException w:name="Date" w:semiHidden="1" w:unhideWhenUsed="1"/>
+    <w:lsdException w:name="Body Text First Indent" w:semiHidden="1" w:unhideWhenUsed="1"/>
+    <w:lsdException w:name="Body Text First Indent 2" w:semiHidden="1" w:unhideWhenUsed="1"/>
+    <w:lsdException w:name="Note Heading" w:semiHidden="1" w:unhideWhenUsed="1"/>
+    <w:lsdException w:name="Body Text 2" w:semiHidden="1" w:unhideWhenUsed="1"/>
+    <w:lsdException w:name="Body Text 3" w:semiHidden="1" w:unhideWhenUsed="1"/>
+    <w:lsdException w:name="Body Text Indent 2" w:semiHidden="1" w:unhideWhenUsed="1"/>
+    <w:lsdException w:name="Body Text Indent 3" w:semiHidden="1" w:unhideWhenUsed="1"/>
+    <w:lsdException w:name="Block Text" w:semiHidden="1" w:unhideWhenUsed="1"/>
+    <w:lsdException w:name="Hyperlink" w:semiHidden="1" w:uiPriority="0" w:unhideWhenUsed="1"/>
+    <w:lsdException w:name="FollowedHyperlink" w:semiHidden="1" w:unhideWhenUsed="1"/>
+    <w:lsdException w:name="Strong" w:uiPriority="22" w:qFormat="1"/>
+    <w:lsdException w:name="Emphasis" w:uiPriority="20" w:qFormat="1"/>
+    <w:lsdException w:name="Document Map" w:semiHidden="1" w:unhideWhenUsed="1"/>
+    <w:lsdException w:name="Plain Text" w:semiHidden="1" w:unhideWhenUsed="1"/>
+    <w:lsdException w:name="E-mail Signature" w:semiHidden="1" w:unhideWhenUsed="1"/>
+    <w:lsdException w:name="HTML Top of Form" w:semiHidden="1" w:unhideWhenUsed="1"/>
+    <w:lsdException w:name="HTML Bottom of Form" w:semiHidden="1" w:unhideWhenUsed="1"/>
+    <w:lsdException w:name="Normal (Web)" w:semiHidden="1" w:unhideWhenUsed="1"/>
+    <w:lsdException w:name="HTML Acronym" w:semiHidden="1" w:unhideWhenUsed="1"/>
+    <w:lsdException w:name="HTML Address" w:semiHidden="1" w:unhideWhenUsed="1"/>
+    <w:lsdException w:name="HTML Cite" w:semiHidden="1" w:unhideWhenUsed="1"/>
+    <w:lsdException w:name="HTML Code" w:semiHidden="1" w:unhideWhenUsed="1"/>
+    <w:lsdException w:name="HTML Definition" w:semiHidden="1" w:unhideWhenUsed="1"/>
+    <w:lsdException w:name="HTML Keyboard" w:semiHidden="1" w:unhideWhenUsed="1"/>
+    <w:lsdException w:name="HTML Preformatted" w:semiHidden="1" w:unhideWhenUsed="1"/>
+    <w:lsdException w:name="HTML Sample" w:semiHidden="1" w:unhideWhenUsed="1"/>
+    <w:lsdException w:name="HTML Typewriter" w:semiHidden="1" w:unhideWhenUsed="1"/>
+    <w:lsdException w:name="HTML Variable" w:semiHidden="1" w:unhideWhenUsed="1"/>
+    <w:lsdException w:name="Normal Table" w:semiHidden="1" w:unhideWhenUsed="1"/>
+    <w:lsdException w:name="annotation subject" w:semiHidden="1" w:unhideWhenUsed="1"/>
+    <w:lsdException w:name="No List" w:semiHidden="1" w:unhideWhenUsed="1"/>
+    <w:lsdException w:name="Outline List 1" w:semiHidden="1" w:unhideWhenUsed="1"/>
+    <w:lsdException w:name="Outline List 2" w:semiHidden="1" w:unhideWhenUsed="1"/>
+    <w:lsdException w:name="Outline List 3" w:semiHidden="1" w:unhideWhenUsed="1"/>
+    <w:lsdException w:name="Table Simple 1" w:semiHidden="1" w:unhideWhenUsed="1"/>
+    <w:lsdException w:name="Table Simple 2" w:semiHidden="1" w:unhideWhenUsed="1"/>
+    <w:lsdException w:name="Table Simple 3" w:semiHidden="1" w:unhideWhenUsed="1"/>
+    <w:lsdException w:name="Table Classic 1" w:semiHidden="1" w:unhideWhenUsed="1"/>
+    <w:lsdException w:name="Table Classic 2" w:semiHidden="1" w:unhideWhenUsed="1"/>
+    <w:lsdException w:name="Table Classic 3" w:semiHidden="1" w:unhideWhenUsed="1"/>
+    <w:lsdException w:name="Table Classic 4" w:semiHidden="1" w:unhideWhenUsed="1"/>
+    <w:lsdException w:name="Table Colorful 1" w:semiHidden="1" w:unhideWhenUsed="1"/>
+    <w:lsdException w:name="Table Colorful 2" w:semiHidden="1" w:unhideWhenUsed="1"/>
+    <w:lsdException w:name="Table Colorful 3" w:semiHidden="1" w:unhideWhenUsed="1"/>
+    <w:lsdException w:name="Table Columns 1" w:semiHidden="1" w:unhideWhenUsed="1"/>
+    <w:lsdException w:name="Table Columns 2" w:semiHidden="1" w:unhideWhenUsed="1"/>
+    <w:lsdException w:name="Table Columns 3" w:semiHidden="1" w:unhideWhenUsed="1"/>
+    <w:lsdException w:name="Table Columns 4" w:semiHidden="1" w:unhideWhenUsed="1"/>
+    <w:lsdException w:name="Table Columns 5" w:semiHidden="1" w:unhideWhenUsed="1"/>
+    <w:lsdException w:name="Table Grid 1" w:semiHidden="1" w:unhideWhenUsed="1"/>
+    <w:lsdException w:name="Table Grid 2" w:semiHidden="1" w:unhideWhenUsed="1"/>
+    <w:lsdException w:name="Table Grid 3" w:semiHidden="1" w:unhideWhenUsed="1"/>
+    <w:lsdException w:name="Table Grid 4" w:semiHidden="1" w:unhideWhenUsed="1"/>
+    <w:lsdException w:name="Table Grid 5" w:semiHidden="1" w:unhideWhenUsed="1"/>
+    <w:lsdException w:name="Table Grid 6" w:semiHidden="1" w:unhideWhenUsed="1"/>
+    <w:lsdException w:name="Table Grid 7" w:semiHidden="1" w:unhideWhenUsed="1"/>
+    <w:lsdException w:name="Table Grid 8" w:semiHidden="1" w:unhideWhenUsed="1"/>
+    <w:lsdException w:name="Table List 1" w:semiHidden="1" w:unhideWhenUsed="1"/>
+    <w:lsdException w:name="Table List 2" w:semiHidden="1" w:unhideWhenUsed="1"/>
+    <w:lsdException w:name="Table List 3" w:semiHidden="1" w:unhideWhenUsed="1"/>
+    <w:lsdException w:name="Table List 4" w:semiHidden="1" w:unhideWhenUsed="1"/>
+    <w:lsdException w:name="Table List 5" w:semiHidden="1" w:unhideWhenUsed="1"/>
+    <w:lsdException w:name="Table List 6" w:semiHidden="1" w:unhideWhenUsed="1"/>
+    <w:lsdException w:name="Table List 7" w:semiHidden="1" w:unhideWhenUsed="1"/>
+    <w:lsdException w:name="Table List 8" w:semiHidden="1" w:unhideWhenUsed="1"/>
+    <w:lsdException w:name="Table 3D effects 1" w:semiHidden="1" w:unhideWhenUsed="1"/>
+    <w:lsdException w:name="Table 3D effects 2" w:semiHidden="1" w:unhideWhenUsed="1"/>
+    <w:lsdException w:name="Table 3D effects 3" w:semiHidden="1" w:unhideWhenUsed="1"/>
+    <w:lsdException w:name="Table Contemporary" w:semiHidden="1" w:unhideWhenUsed="1"/>
+    <w:lsdException w:name="Table Elegant" w:semiHidden="1" w:unhideWhenUsed="1"/>
+    <w:lsdException w:name="Table Professional" w:semiHidden="1" w:unhideWhenUsed="1"/>
+    <w:lsdException w:name="Table Subtle 1" w:semiHidden="1" w:unhideWhenUsed="1"/>
+    <w:lsdException w:name="Table Subtle 2" w:semiHidden="1" w:unhideWhenUsed="1"/>
+    <w:lsdException w:name="Table Web 1" w:semiHidden="1" w:unhideWhenUsed="1"/>
+    <w:lsdException w:name="Table Web 2" w:semiHidden="1" w:unhideWhenUsed="1"/>
+    <w:lsdException w:name="Table Web 3" w:semiHidden="1" w:unhideWhenUsed="1"/>
+    <w:lsdException w:name="Balloon Text" w:semiHidden="1" w:unhideWhenUsed="1"/>
+    <w:lsdException w:name="Table Grid" w:uiPriority="39"/>
+    <w:lsdException w:name="Table Theme" w:semiHidden="1" w:unhideWhenUsed="1"/>
+    <w:lsdException w:name="Placeholder Text" w:semiHidden="1"/>
+    <w:lsdException w:name="No Spacing" w:uiPriority="0" w:qFormat="1"/>
+    <w:lsdException w:name="Light Shading" w:uiPriority="60"/>
+    <w:lsdException w:name="Light List" w:uiPriority="61"/>
+    <w:lsdException w:name="Light Grid" w:uiPriority="62"/>
+    <w:lsdException w:name="Medium Shading 1" w:uiPriority="63"/>
+    <w:lsdException w:name="Medium Shading 2" w:uiPriority="64"/>
+    <w:lsdException w:name="Medium List 1" w:uiPriority="65"/>
+    <w:lsdException w:name="Medium List 2" w:uiPriority="66"/>
+    <w:lsdException w:name="Medium Grid 1" w:uiPriority="67"/>
+    <w:lsdException w:name="Medium Grid 2" w:uiPriority="68"/>
+    <w:lsdException w:name="Medium Grid 3" w:uiPriority="69"/>
+    <w:lsdException w:name="Dark List" w:uiPriority="70"/>
+    <w:lsdException w:name="Colorful Shading" w:uiPriority="71"/>
+    <w:lsdException w:name="Colorful List" w:uiPriority="72"/>
+    <w:lsdException w:name="Colorful Grid" w:uiPriority="73"/>
+    <w:lsdException w:name="Light Shading Accent 1" w:uiPriority="60"/>
+    <w:lsdException w:name="Light List Accent 1" w:uiPriority="61"/>
+    <w:lsdException w:name="Light Grid Accent 1" w:uiPriority="62"/>
+    <w:lsdException w:name="Medium Shading 1 Accent 1" w:uiPriority="63"/>
+    <w:lsdException w:name="Medium Shading 2 Accent 1" w:uiPriority="64"/>
+    <w:lsdException w:name="Medium List 1 Accent 1" w:uiPriority="65"/>
+    <w:lsdException w:name="Revision" w:semiHidden="1"/>
+    <w:lsdException w:name="List Paragraph" w:uiPriority="0" w:qFormat="1"/>
+    <w:lsdException w:name="Quote" w:uiPriority="29" w:qFormat="1"/>
+    <w:lsdException w:name="Intense Quote" w:uiPriority="30" w:qFormat="1"/>
+    <w:lsdException w:name="Medium List 2 Accent 1" w:uiPriority="66"/>
+    <w:lsdException w:name="Medium Grid 1 Accent 1" w:uiPriority="67"/>
+    <w:lsdException w:name="Medium Grid 2 Accent 1" w:uiPriority="68"/>
+    <w:lsdException w:name="Medium Grid 3 Accent 1" w:uiPriority="69"/>
+    <w:lsdException w:name="Dark List Accent 1" w:uiPriority="70"/>
+    <w:lsdException w:name="Colorful Shading Accent 1" w:uiPriority="71"/>
+    <w:lsdException w:name="Colorful List Accent 1" w:uiPriority="72"/>
+    <w:lsdException w:name="Colorful Grid Accent 1" w:uiPriority="73"/>
+    <w:lsdException w:name="Light Shading Accent 2" w:uiPriority="60"/>
+    <w:lsdException w:name="Light List Accent 2" w:uiPriority="61"/>
+    <w:lsdException w:name="Light Grid Accent 2" w:uiPriority="62"/>
+    <w:lsdException w:name="Medium Shading 1 Accent 2" w:uiPriority="63"/>
+    <w:lsdException w:name="Medium Shading 2 Accent 2" w:uiPriority="64"/>
+    <w:lsdException w:name="Medium List 1 Accent 2" w:uiPriority="65"/>
+    <w:lsdException w:name="Medium List 2 Accent 2" w:uiPriority="66"/>
+    <w:lsdException w:name="Medium Grid 1 Accent 2" w:uiPriority="67"/>
+    <w:lsdException w:name="Medium Grid 2 Accent 2" w:uiPriority="68"/>
+    <w:lsdException w:name="Medium Grid 3 Accent 2" w:uiPriority="69"/>
+    <w:lsdException w:name="Dark List Accent 2" w:uiPriority="70"/>
+    <w:lsdException w:name="Colorful Shading Accent 2" w:uiPriority="71"/>
+    <w:lsdException w:name="Colorful List Accent 2" w:uiPriority="72"/>
+    <w:lsdException w:name="Colorful Grid Accent 2" w:uiPriority="73"/>
+    <w:lsdException w:name="Light Shading Accent 3" w:uiPriority="60"/>
+    <w:lsdException w:name="Light List Accent 3" w:uiPriority="61"/>
+    <w:lsdException w:name="Light Grid Accent 3" w:uiPriority="62"/>
+    <w:lsdException w:name="Medium Shading 1 Accent 3" w:uiPriority="63"/>
+    <w:lsdException w:name="Medium Shading 2 Accent 3" w:uiPriority="64"/>
+    <w:lsdException w:name="Medium List 1 Accent 3" w:uiPriority="65"/>
+    <w:lsdException w:name="Medium List 2 Accent 3" w:uiPriority="66"/>
+    <w:lsdException w:name="Medium Grid 1 Accent 3" w:uiPriority="67"/>
+    <w:lsdException w:name="Medium Grid 2 Accent 3" w:uiPriority="68"/>
+    <w:lsdException w:name="Medium Grid 3 Accent 3" w:uiPriority="69"/>
+    <w:lsdException w:name="Dark List Accent 3" w:uiPriority="70"/>
+    <w:lsdException w:name="Colorful Shading Accent 3" w:uiPriority="71"/>
+    <w:lsdException w:name="Colorful List Accent 3" w:uiPriority="72"/>
+    <w:lsdException w:name="Colorful Grid Accent 3" w:uiPriority="73"/>
+    <w:lsdException w:name="Light Shading Accent 4" w:uiPriority="60"/>
+    <w:lsdException w:name="Light List Accent 4" w:uiPriority="61"/>
+    <w:lsdException w:name="Light Grid Accent 4" w:uiPriority="62"/>
+    <w:lsdException w:name="Medium Shading 1 Accent 4" w:uiPriority="63"/>
+    <w:lsdException w:name="Medium Shading 2 Accent 4" w:uiPriority="64"/>
+    <w:lsdException w:name="Medium List 1 Accent 4" w:uiPriority="65"/>
+    <w:lsdException w:name="Medium List 2 Accent 4" w:uiPriority="66"/>
+    <w:lsdException w:name="Medium Grid 1 Accent 4" w:uiPriority="67"/>
+    <w:lsdException w:name="Medium Grid 2 Accent 4" w:uiPriority="68"/>
+    <w:lsdException w:name="Medium Grid 3 Accent 4" w:uiPriority="69"/>
+    <w:lsdException w:name="Dark List Accent 4" w:uiPriority="70"/>
+    <w:lsdException w:name="Colorful Shading Accent 4" w:uiPriority="71"/>
+    <w:lsdException w:name="Colorful List Accent 4" w:uiPriority="72"/>
+    <w:lsdException w:name="Colorful Grid Accent 4" w:uiPriority="73"/>
+    <w:lsdException w:name="Light Shading Accent 5" w:uiPriority="60"/>
+    <w:lsdException w:name="Light List Accent 5" w:uiPriority="61"/>
+    <w:lsdException w:name="Light Grid Accent 5" w:uiPriority="62"/>
+    <w:lsdException w:name="Medium Shading 1 Accent 5" w:uiPriority="63"/>
+    <w:lsdException w:name="Medium Shading 2 Accent 5" w:uiPriority="64"/>
+    <w:lsdException w:name="Medium List 1 Accent 5" w:uiPriority="65"/>
+    <w:lsdException w:name="Medium List 2 Accent 5" w:uiPriority="66"/>
+    <w:lsdException w:name="Medium Grid 1 Accent 5" w:uiPriority="67"/>
+    <w:lsdException w:name="Medium Grid 2 Accent 5" w:uiPriority="68"/>
+    <w:lsdException w:name="Medium Grid 3 Accent 5" w:uiPriority="69"/>
+    <w:lsdException w:name="Dark List Accent 5" w:uiPriority="70"/>
+    <w:lsdException w:name="Colorful Shading Accent 5" w:uiPriority="71"/>
+    <w:lsdException w:name="Colorful List Accent 5" w:uiPriority="72"/>
+    <w:lsdException w:name="Colorful Grid Accent 5" w:uiPriority="73"/>
+    <w:lsdException w:name="Light Shading Accent 6" w:uiPriority="60"/>
+    <w:lsdException w:name="Light List Accent 6" w:uiPriority="61"/>
+    <w:lsdException w:name="Light Grid Accent 6" w:uiPriority="62"/>
+    <w:lsdException w:name="Medium Shading 1 Accent 6" w:uiPriority="63"/>
+    <w:lsdException w:name="Medium Shading 2 Accent 6" w:uiPriority="64"/>
+    <w:lsdException w:name="Medium List 1 Accent 6" w:uiPriority="65"/>
+    <w:lsdException w:name="Medium List 2 Accent 6" w:uiPriority="66"/>
+    <w:lsdException w:name="Medium Grid 1 Accent 6" w:uiPriority="67"/>
+    <w:lsdException w:name="Medium Grid 2 Accent 6" w:uiPriority="68"/>
+    <w:lsdException w:name="Medium Grid 3 Accent 6" w:uiPriority="69"/>
+    <w:lsdException w:name="Dark List Accent 6" w:uiPriority="70"/>
+    <w:lsdException w:name="Colorful Shading Accent 6" w:uiPriority="71"/>
+    <w:lsdException w:name="Colorful List Accent 6" w:uiPriority="72"/>
+    <w:lsdException w:name="Colorful Grid Accent 6" w:uiPriority="73"/>
+    <w:lsdException w:name="Subtle Emphasis" w:uiPriority="19" w:qFormat="1"/>
+    <w:lsdException w:name="Intense Emphasis" w:uiPriority="21" w:qFormat="1"/>
+    <w:lsdException w:name="Subtle Reference" w:uiPriority="31" w:qFormat="1"/>
+    <w:lsdException w:name="Intense Reference" w:uiPriority="32" w:qFormat="1"/>
+    <w:lsdException w:name="Book Title" w:uiPriority="0" w:qFormat="1"/>
+    <w:lsdException w:name="Bibliography" w:semiHidden="1" w:uiPriority="37" w:unhideWhenUsed="1"/>
+    <w:lsdException w:name="TOC Heading" w:semiHidden="1" w:uiPriority="39" w:unhideWhenUsed="1" w:qFormat="1"/>
+    <w:lsdException w:name="Plain Table 1" w:uiPriority="41"/>
+    <w:lsdException w:name="Plain Table 2" w:uiPriority="42"/>
+    <w:lsdException w:name="Plain Table 3" w:uiPriority="43"/>
+    <w:lsdException w:name="Plain Table 4" w:uiPriority="44"/>
+    <w:lsdException w:name="Plain Table 5" w:uiPriority="45"/>
+    <w:lsdException w:name="Grid Table Light" w:uiPriority="40"/>
+    <w:lsdException w:name="Grid Table 1 Light" w:uiPriority="46"/>
+    <w:lsdException w:name="Grid Table 2" w:uiPriority="47"/>
+    <w:lsdException w:name="Grid Table 3" w:uiPriority="48"/>
+    <w:lsdException w:name="Grid Table 4" w:uiPriority="49"/>
+    <w:lsdException w:name="Grid Table 5 Dark" w:uiPriority="50"/>
+    <w:lsdException w:name="Grid Table 6 Colorful" w:uiPriority="51"/>
+    <w:lsdException w:name="Grid Table 7 Colorful" w:uiPriority="52"/>
+    <w:lsdException w:name="Grid Table 1 Light Accent 1" w:uiPriority="46"/>
+    <w:lsdException w:name="Grid Table 2 Accent 1" w:uiPriority="47"/>
+    <w:lsdException w:name="Grid Table 3 Accent 1" w:uiPriority="48"/>
+    <w:lsdException w:name="Grid Table 4 Accent 1" w:uiPriority="49"/>
+    <w:lsdException w:name="Grid Table 5 Dark Accent 1" w:uiPriority="50"/>
+    <w:lsdException w:name="Grid Table 6 Colorful Accent 1" w:uiPriority="51"/>
+    <w:lsdException w:name="Grid Table 7 Colorful Accent 1" w:uiPriority="52"/>
+    <w:lsdException w:name="Grid Table 1 Light Accent 2" w:uiPriority="46"/>
+    <w:lsdException w:name="Grid Table 2 Accent 2" w:uiPriority="47"/>
+    <w:lsdException w:name="Grid Table 3 Accent 2" w:uiPriority="48"/>
+    <w:lsdException w:name="Grid Table 4 Accent 2" w:uiPriority="49"/>
+    <w:lsdException w:name="Grid Table 5 Dark Accent 2" w:uiPriority="50"/>
+    <w:lsdException w:name="Grid Table 6 Colorful Accent 2" w:uiPriority="51"/>
+    <w:lsdException w:name="Grid Table 7 Colorful Accent 2" w:uiPriority="52"/>
+    <w:lsdException w:name="Grid Table 1 Light Accent 3" w:uiPriority="46"/>
+    <w:lsdException w:name="Grid Table 2 Accent 3" w:uiPriority="47"/>
+    <w:lsdException w:name="Grid Table 3 Accent 3" w:uiPriority="48"/>
+    <w:lsdException w:name="Grid Table 4 Accent 3" w:uiPriority="49"/>
+    <w:lsdException w:name="Grid Table 5 Dark Accent 3" w:uiPriority="50"/>
+    <w:lsdException w:name="Grid Table 6 Colorful Accent 3" w:uiPriority="51"/>
+    <w:lsdException w:name="Grid Table 7 Colorful Accent 3" w:uiPriority="52"/>
+    <w:lsdException w:name="Grid Table 1 Light Accent 4" w:uiPriority="46"/>
+    <w:lsdException w:name="Grid Table 2 Accent 4" w:uiPriority="47"/>
+    <w:lsdException w:name="Grid Table 3 Accent 4" w:uiPriority="48"/>
+    <w:lsdException w:name="Grid Table 4 Accent 4" w:uiPriority="49"/>
+    <w:lsdException w:name="Grid Table 5 Dark Accent 4" w:uiPriority="50"/>
+    <w:lsdException w:name="Grid Table 6 Colorful Accent 4" w:uiPriority="51"/>
+    <w:lsdException w:name="Grid Table 7 Colorful Accent 4" w:uiPriority="52"/>
+    <w:lsdException w:name="Grid Table 1 Light Accent 5" w:uiPriority="46"/>
+    <w:lsdException w:name="Grid Table 2 Accent 5" w:uiPriority="47"/>
+    <w:lsdException w:name="Grid Table 3 Accent 5" w:uiPriority="48"/>
+    <w:lsdException w:name="Grid Table 4 Accent 5" w:uiPriority="49"/>
+    <w:lsdException w:name="Grid Table 5 Dark Accent 5" w:uiPriority="50"/>
+    <w:lsdException w:name="Grid Table 6 Colorful Accent 5" w:uiPriority="51"/>
+    <w:lsdException w:name="Grid Table 7 Colorful Accent 5" w:uiPriority="52"/>
+    <w:lsdException w:name="Grid Table 1 Light Accent 6" w:uiPriority="46"/>
+    <w:lsdException w:name="Grid Table 2 Accent 6" w:uiPriority="47"/>
+    <w:lsdException w:name="Grid Table 3 Accent 6" w:uiPriority="48"/>
+    <w:lsdException w:name="Grid Table 4 Accent 6" w:uiPriority="49"/>
+    <w:lsdException w:name="Grid Table 5 Dark Accent 6" w:uiPriority="50"/>
+    <w:lsdException w:name="Grid Table 6 Colorful Accent 6" w:uiPriority="51"/>
+    <w:lsdException w:name="Grid Table 7 Colorful Accent 6" w:uiPriority="52"/>
+    <w:lsdException w:name="List Table 1 Light" w:uiPriority="46"/>
+    <w:lsdException w:name="List Table 2" w:uiPriority="47"/>
+    <w:lsdException w:name="List Table 3" w:uiPriority="48"/>
+    <w:lsdException w:name="List Table 4" w:uiPriority="49"/>
+    <w:lsdException w:name="List Table 5 Dark" w:uiPriority="50"/>
+    <w:lsdException w:name="List Table 6 Colorful" w:uiPriority="51"/>
+    <w:lsdException w:name="List Table 7 Colorful" w:uiPriority="52"/>
+    <w:lsdException w:name="List Table 1 Light Accent 1" w:uiPriority="46"/>
+    <w:lsdException w:name="List Table 2 Accent 1" w:uiPriority="47"/>
+    <w:lsdException w:name="List Table 3 Accent 1" w:uiPriority="48"/>
+    <w:lsdException w:name="List Table 4 Accent 1" w:uiPriority="49"/>
+    <w:lsdException w:name="List Table 5 Dark Accent 1" w:uiPriority="50"/>
+    <w:lsdException w:name="List Table 6 Colorful Accent 1" w:uiPriority="51"/>
+    <w:lsdException w:name="List Table 7 Colorful Accent 1" w:uiPriority="52"/>
+    <w:lsdException w:name="List Table 1 Light Accent 2" w:uiPriority="46"/>
+    <w:lsdException w:name="List Table 2 Accent 2" w:uiPriority="47"/>
+    <w:lsdException w:name="List Table 3 Accent 2" w:uiPriority="48"/>
+    <w:lsdException w:name="List Table 4 Accent 2" w:uiPriority="49"/>
+    <w:lsdException w:name="List Table 5 Dark Accent 2" w:uiPriority="50"/>
+    <w:lsdException w:name="List Table 6 Colorful Accent 2" w:uiPriority="51"/>
+    <w:lsdException w:name="List Table 7 Colorful Accent 2" w:uiPriority="52"/>
+    <w:lsdException w:name="List Table 1 Light Accent 3" w:uiPriority="46"/>
+    <w:lsdException w:name="List Table 2 Accent 3" w:uiPriority="47"/>
+    <w:lsdException w:name="List Table 3 Accent 3" w:uiPriority="48"/>
+    <w:lsdException w:name="List Table 4 Accent 3" w:uiPriority="49"/>
+    <w:lsdException w:name="List Table 5 Dark Accent 3" w:uiPriority="50"/>
+    <w:lsdException w:name="List Table 6 Colorful Accent 3" w:uiPriority="51"/>
+    <w:lsdException w:name="List Table 7 Colorful Accent 3" w:uiPriority="52"/>
+    <w:lsdException w:name="List Table 1 Light Accent 4" w:uiPriority="46"/>
+    <w:lsdException w:name="List Table 2 Accent 4" w:uiPriority="47"/>
+    <w:lsdException w:name="List Table 3 Accent 4" w:uiPriority="48"/>
+    <w:lsdException w:name="List Table 4 Accent 4" w:uiPriority="49"/>
+    <w:lsdException w:name="List Table 5 Dark Accent 4" w:uiPriority="50"/>
+    <w:lsdException w:name="List Table 6 Colorful Accent 4" w:uiPriority="51"/>
+    <w:lsdException w:name="List Table 7 Colorful Accent 4" w:uiPriority="52"/>
+    <w:lsdException w:name="List Table 1 Light Accent 5" w:uiPriority="46"/>
+    <w:lsdException w:name="List Table 2 Accent 5" w:uiPriority="47"/>
+    <w:lsdException w:name="List Table 3 Accent 5" w:uiPriority="48"/>
+    <w:lsdException w:name="List Table 4 Accent 5" w:uiPriority="49"/>
+    <w:lsdException w:name="List Table 5 Dark Accent 5" w:uiPriority="50"/>
+    <w:lsdException w:name="List Table 6 Colorful Accent 5" w:uiPriority="51"/>
+    <w:lsdException w:name="List Table 7 Colorful Accent 5" w:uiPriority="52"/>
+    <w:lsdException w:name="List Table 1 Light Accent 6" w:uiPriority="46"/>
+    <w:lsdException w:name="List Table 2 Accent 6" w:uiPriority="47"/>
+    <w:lsdException w:name="List Table 3 Accent 6" w:uiPriority="48"/>
+    <w:lsdException w:name="List Table 4 Accent 6" w:uiPriority="49"/>
+    <w:lsdException w:name="List Table 5 Dark Accent 6" w:uiPriority="50"/>
+    <w:lsdException w:name="List Table 6 Colorful Accent 6" w:uiPriority="51"/>
+    <w:lsdException w:name="List Table 7 Colorful Accent 6" w:uiPriority="52"/>
   </w:latentStyles>
   <w:style w:type="paragraph" w:default="1" w:styleId="Normal">
     <w:name w:val="Normal"/>
@@ -3458,7 +3348,7 @@
   <a:extraClrSchemeLst/>
   <a:extLst>
     <a:ext uri="{05A4C25C-085E-4340-85A3-A5531E510DB2}">
-      <thm15:themeFamily xmlns:thm15="http://schemas.microsoft.com/office/thememl/2012/main" xmlns="" name="Office Theme" id="{62F939B6-93AF-4DB8-9C6B-D6C7DFDC589F}" vid="{4A3C46E8-61CC-4603-A589-7422A47A8E4A}"/>
+      <thm15:themeFamily xmlns:thm15="http://schemas.microsoft.com/office/thememl/2012/main" name="Office Theme" id="{62F939B6-93AF-4DB8-9C6B-D6C7DFDC589F}" vid="{4A3C46E8-61CC-4603-A589-7422A47A8E4A}"/>
     </a:ext>
   </a:extLst>
 </a:theme>

</xml_diff>